<commit_message>
Adds final version of report
</commit_message>
<xml_diff>
--- a/docs/deliverables/report/Report_V1.docx
+++ b/docs/deliverables/report/Report_V1.docx
@@ -2,6 +2,1166 @@
 <file path=word/document.xml><?xml version="1.0" encoding="utf-8"?>
 <w:document xmlns:wpc="http://schemas.microsoft.com/office/word/2010/wordprocessingCanvas" xmlns:cx="http://schemas.microsoft.com/office/drawing/2014/chartex" xmlns:cx1="http://schemas.microsoft.com/office/drawing/2015/9/8/chartex" xmlns:cx2="http://schemas.microsoft.com/office/drawing/2015/10/21/chartex" xmlns:cx3="http://schemas.microsoft.com/office/drawing/2016/5/9/chartex" xmlns:cx4="http://schemas.microsoft.com/office/drawing/2016/5/10/chartex" xmlns:cx5="http://schemas.microsoft.com/office/drawing/2016/5/11/chartex" xmlns:cx6="http://schemas.microsoft.com/office/drawing/2016/5/12/chartex" xmlns:cx7="http://schemas.microsoft.com/office/drawing/2016/5/13/chartex" xmlns:cx8="http://schemas.microsoft.com/office/drawing/2016/5/14/chartex" xmlns:mc="http://schemas.openxmlformats.org/markup-compatibility/2006" xmlns:aink="http://schemas.microsoft.com/office/drawing/2016/ink" xmlns:am3d="http://schemas.microsoft.com/office/drawing/2017/model3d" xmlns:o="urn:schemas-microsoft-com:office:office" xmlns:oel="http://schemas.microsoft.com/office/2019/extlst" xmlns:r="http://schemas.openxmlformats.org/officeDocument/2006/relationships" xmlns:m="http://schemas.openxmlformats.org/officeDocument/2006/math" xmlns:v="urn:schemas-microsoft-com:vml" xmlns:wp14="http://schemas.microsoft.com/office/word/2010/wordprocessingDrawing" xmlns:wp="http://schemas.openxmlformats.org/drawingml/2006/wordprocessingDrawing" xmlns:w10="urn:schemas-microsoft-com:office:word" xmlns:w="http://schemas.openxmlformats.org/wordprocessingml/2006/main" xmlns:w14="http://schemas.microsoft.com/office/word/2010/wordml" xmlns:w15="http://schemas.microsoft.com/office/word/2012/wordml" xmlns:w16cex="http://schemas.microsoft.com/office/word/2018/wordml/cex" xmlns:w16cid="http://schemas.microsoft.com/office/word/2016/wordml/cid" xmlns:w16="http://schemas.microsoft.com/office/word/2018/wordml" xmlns:w16du="http://schemas.microsoft.com/office/word/2023/wordml/word16du" xmlns:w16sdtdh="http://schemas.microsoft.com/office/word/2020/wordml/sdtdatahash" xmlns:w16se="http://schemas.microsoft.com/office/word/2015/wordml/symex" xmlns:wpg="http://schemas.microsoft.com/office/word/2010/wordprocessingGroup" xmlns:wpi="http://schemas.microsoft.com/office/word/2010/wordprocessingInk" xmlns:wne="http://schemas.microsoft.com/office/word/2006/wordml" xmlns:wps="http://schemas.microsoft.com/office/word/2010/wordprocessingShape" mc:Ignorable="w14 w15 w16se w16cid w16 w16cex w16sdtdh w16du wp14">
   <w:body>
+    <w:sdt>
+      <w:sdtPr>
+        <w:rPr>
+          <w:sz w:val="2"/>
+        </w:rPr>
+        <w:id w:val="-229077286"/>
+        <w:docPartObj>
+          <w:docPartGallery w:val="Cover Pages"/>
+          <w:docPartUnique/>
+        </w:docPartObj>
+      </w:sdtPr>
+      <w:sdtEndPr>
+        <w:rPr>
+          <w:rFonts w:eastAsiaTheme="minorHAnsi"/>
+          <w:kern w:val="2"/>
+          <w:sz w:val="40"/>
+          <w:szCs w:val="40"/>
+          <w:lang w:val="de-CH" w:eastAsia="en-US"/>
+          <w14:ligatures w14:val="standardContextual"/>
+        </w:rPr>
+      </w:sdtEndPr>
+      <w:sdtContent>
+        <w:p>
+          <w:pPr>
+            <w:pStyle w:val="NoSpacing"/>
+            <w:spacing w:line="360" w:lineRule="auto"/>
+            <w:rPr>
+              <w:sz w:val="2"/>
+            </w:rPr>
+          </w:pPr>
+          <w:r>
+            <w:rPr>
+              <w:noProof/>
+            </w:rPr>
+            <mc:AlternateContent>
+              <mc:Choice Requires="wps">
+                <w:drawing>
+                  <wp:anchor distT="0" distB="0" distL="114300" distR="114300" simplePos="0" relativeHeight="251661312" behindDoc="0" locked="0" layoutInCell="1" allowOverlap="1" wp14:anchorId="26DD51D2" wp14:editId="670A5BE4">
+                    <wp:simplePos x="0" y="0"/>
+                    <wp:positionH relativeFrom="page">
+                      <wp:posOffset>889000</wp:posOffset>
+                    </wp:positionH>
+                    <wp:positionV relativeFrom="margin">
+                      <wp:posOffset>1905</wp:posOffset>
+                    </wp:positionV>
+                    <wp:extent cx="5937250" cy="914400"/>
+                    <wp:effectExtent l="0" t="0" r="0" b="0"/>
+                    <wp:wrapNone/>
+                    <wp:docPr id="62" name="Text Box 66"/>
+                    <wp:cNvGraphicFramePr/>
+                    <a:graphic xmlns:a="http://schemas.openxmlformats.org/drawingml/2006/main">
+                      <a:graphicData uri="http://schemas.microsoft.com/office/word/2010/wordprocessingShape">
+                        <wps:wsp>
+                          <wps:cNvSpPr txBox="1"/>
+                          <wps:spPr>
+                            <a:xfrm>
+                              <a:off x="0" y="0"/>
+                              <a:ext cx="5937250" cy="914400"/>
+                            </a:xfrm>
+                            <a:prstGeom prst="rect">
+                              <a:avLst/>
+                            </a:prstGeom>
+                            <a:noFill/>
+                            <a:ln w="6350">
+                              <a:noFill/>
+                            </a:ln>
+                            <a:effectLst/>
+                          </wps:spPr>
+                          <wps:style>
+                            <a:lnRef idx="0">
+                              <a:schemeClr val="accent1"/>
+                            </a:lnRef>
+                            <a:fillRef idx="0">
+                              <a:schemeClr val="accent1"/>
+                            </a:fillRef>
+                            <a:effectRef idx="0">
+                              <a:schemeClr val="accent1"/>
+                            </a:effectRef>
+                            <a:fontRef idx="minor">
+                              <a:schemeClr val="dk1"/>
+                            </a:fontRef>
+                          </wps:style>
+                          <wps:txbx>
+                            <w:txbxContent>
+                              <w:sdt>
+                                <w:sdtPr>
+                                  <w:rPr>
+                                    <w:rFonts w:asciiTheme="majorHAnsi" w:eastAsiaTheme="majorEastAsia" w:hAnsiTheme="majorHAnsi" w:cstheme="majorBidi"/>
+                                    <w:caps/>
+                                    <w:color w:val="8496B0" w:themeColor="text2" w:themeTint="99"/>
+                                    <w:sz w:val="64"/>
+                                    <w:szCs w:val="64"/>
+                                  </w:rPr>
+                                  <w:alias w:val="Title"/>
+                                  <w:tag w:val=""/>
+                                  <w:id w:val="797192764"/>
+                                  <w:dataBinding w:prefixMappings="xmlns:ns0='http://purl.org/dc/elements/1.1/' xmlns:ns1='http://schemas.openxmlformats.org/package/2006/metadata/core-properties' " w:xpath="/ns1:coreProperties[1]/ns0:title[1]" w:storeItemID="{6C3C8BC8-F283-45AE-878A-BAB7291924A1}"/>
+                                  <w:text/>
+                                </w:sdtPr>
+                                <w:sdtEndPr>
+                                  <w:rPr>
+                                    <w:sz w:val="68"/>
+                                    <w:szCs w:val="68"/>
+                                  </w:rPr>
+                                </w:sdtEndPr>
+                                <w:sdtContent>
+                                  <w:p>
+                                    <w:pPr>
+                                      <w:pStyle w:val="NoSpacing"/>
+                                      <w:rPr>
+                                        <w:rFonts w:asciiTheme="majorHAnsi" w:eastAsiaTheme="majorEastAsia" w:hAnsiTheme="majorHAnsi" w:cstheme="majorBidi"/>
+                                        <w:caps/>
+                                        <w:color w:val="8496B0" w:themeColor="text2" w:themeTint="99"/>
+                                        <w:sz w:val="68"/>
+                                        <w:szCs w:val="68"/>
+                                      </w:rPr>
+                                    </w:pPr>
+                                    <w:r>
+                                      <w:rPr>
+                                        <w:rFonts w:asciiTheme="majorHAnsi" w:eastAsiaTheme="majorEastAsia" w:hAnsiTheme="majorHAnsi" w:cstheme="majorBidi"/>
+                                        <w:caps/>
+                                        <w:color w:val="8496B0" w:themeColor="text2" w:themeTint="99"/>
+                                        <w:sz w:val="64"/>
+                                        <w:szCs w:val="64"/>
+                                      </w:rPr>
+                                      <w:t>Facial Expression Recognition</w:t>
+                                    </w:r>
+                                  </w:p>
+                                </w:sdtContent>
+                              </w:sdt>
+                              <w:p>
+                                <w:pPr>
+                                  <w:pStyle w:val="NoSpacing"/>
+                                  <w:spacing w:before="120" w:line="360" w:lineRule="auto"/>
+                                  <w:rPr>
+                                    <w:color w:val="4472C4" w:themeColor="accent1"/>
+                                    <w:sz w:val="36"/>
+                                    <w:szCs w:val="36"/>
+                                  </w:rPr>
+                                </w:pPr>
+                                <w:r>
+                                  <w:rPr>
+                                    <w:color w:val="4472C4" w:themeColor="accent1"/>
+                                    <w:sz w:val="36"/>
+                                    <w:szCs w:val="36"/>
+                                  </w:rPr>
+                                  <w:t xml:space="preserve">Jonas </w:t>
+                                </w:r>
+                                <w:proofErr w:type="spellStart"/>
+                                <w:r>
+                                  <w:rPr>
+                                    <w:color w:val="4472C4" w:themeColor="accent1"/>
+                                    <w:sz w:val="36"/>
+                                    <w:szCs w:val="36"/>
+                                  </w:rPr>
+                                  <w:t>Bürge</w:t>
+                                </w:r>
+                                <w:proofErr w:type="spellEnd"/>
+                                <w:r>
+                                  <w:rPr>
+                                    <w:color w:val="4472C4" w:themeColor="accent1"/>
+                                    <w:sz w:val="36"/>
+                                    <w:szCs w:val="36"/>
+                                  </w:rPr>
+                                  <w:t xml:space="preserve"> &amp; Pedro Mariani</w:t>
+                                </w:r>
+                              </w:p>
+                              <w:p>
+                                <w:pPr>
+                                  <w:pStyle w:val="NoSpacing"/>
+                                  <w:spacing w:before="120" w:line="360" w:lineRule="auto"/>
+                                  <w:rPr>
+                                    <w:color w:val="4472C4" w:themeColor="accent1"/>
+                                    <w:sz w:val="36"/>
+                                    <w:szCs w:val="36"/>
+                                  </w:rPr>
+                                </w:pPr>
+                                <w:r>
+                                  <w:rPr>
+                                    <w:color w:val="4472C4" w:themeColor="accent1"/>
+                                    <w:sz w:val="36"/>
+                                    <w:szCs w:val="36"/>
+                                  </w:rPr>
+                                  <w:t>Group 9</w:t>
+                                </w:r>
+                              </w:p>
+                              <w:p/>
+                            </w:txbxContent>
+                          </wps:txbx>
+                          <wps:bodyPr rot="0" spcFirstLastPara="0" vertOverflow="overflow" horzOverflow="overflow" vert="horz" wrap="square" lIns="91440" tIns="45720" rIns="91440" bIns="45720" numCol="1" spcCol="0" rtlCol="0" fromWordArt="0" anchor="t" anchorCtr="0" forceAA="0" compatLnSpc="1">
+                            <a:prstTxWarp prst="textNoShape">
+                              <a:avLst/>
+                            </a:prstTxWarp>
+                            <a:spAutoFit/>
+                          </wps:bodyPr>
+                        </wps:wsp>
+                      </a:graphicData>
+                    </a:graphic>
+                    <wp14:sizeRelH relativeFrom="page">
+                      <wp14:pctWidth>0</wp14:pctWidth>
+                    </wp14:sizeRelH>
+                  </wp:anchor>
+                </w:drawing>
+              </mc:Choice>
+              <mc:Fallback>
+                <w:pict>
+                  <v:shapetype w14:anchorId="26DD51D2" id="_x0000_t202" coordsize="21600,21600" o:spt="202" path="m,l,21600r21600,l21600,xe">
+                    <v:stroke joinstyle="miter"/>
+                    <v:path gradientshapeok="t" o:connecttype="rect"/>
+                  </v:shapetype>
+                  <v:shape id="Text Box 66" o:spid="_x0000_s1026" type="#_x0000_t202" style="position:absolute;margin-left:70pt;margin-top:.15pt;width:467.5pt;height:1in;z-index:251661312;visibility:visible;mso-wrap-style:square;mso-width-percent:0;mso-wrap-distance-left:9pt;mso-wrap-distance-top:0;mso-wrap-distance-right:9pt;mso-wrap-distance-bottom:0;mso-position-horizontal:absolute;mso-position-horizontal-relative:page;mso-position-vertical:absolute;mso-position-vertical-relative:margin;mso-width-percent:0;mso-width-relative:page;v-text-anchor:top" o:gfxdata="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" filled="f" stroked="f" strokeweight=".5pt">
+                    <v:textbox style="mso-fit-shape-to-text:t">
+                      <w:txbxContent>
+                        <w:sdt>
+                          <w:sdtPr>
+                            <w:rPr>
+                              <w:rFonts w:asciiTheme="majorHAnsi" w:eastAsiaTheme="majorEastAsia" w:hAnsiTheme="majorHAnsi" w:cstheme="majorBidi"/>
+                              <w:caps/>
+                              <w:color w:val="8496B0" w:themeColor="text2" w:themeTint="99"/>
+                              <w:sz w:val="64"/>
+                              <w:szCs w:val="64"/>
+                            </w:rPr>
+                            <w:alias w:val="Title"/>
+                            <w:tag w:val=""/>
+                            <w:id w:val="797192764"/>
+                            <w:dataBinding w:prefixMappings="xmlns:ns0='http://purl.org/dc/elements/1.1/' xmlns:ns1='http://schemas.openxmlformats.org/package/2006/metadata/core-properties' " w:xpath="/ns1:coreProperties[1]/ns0:title[1]" w:storeItemID="{6C3C8BC8-F283-45AE-878A-BAB7291924A1}"/>
+                            <w:text/>
+                          </w:sdtPr>
+                          <w:sdtEndPr>
+                            <w:rPr>
+                              <w:sz w:val="68"/>
+                              <w:szCs w:val="68"/>
+                            </w:rPr>
+                          </w:sdtEndPr>
+                          <w:sdtContent>
+                            <w:p>
+                              <w:pPr>
+                                <w:pStyle w:val="NoSpacing"/>
+                                <w:rPr>
+                                  <w:rFonts w:asciiTheme="majorHAnsi" w:eastAsiaTheme="majorEastAsia" w:hAnsiTheme="majorHAnsi" w:cstheme="majorBidi"/>
+                                  <w:caps/>
+                                  <w:color w:val="8496B0" w:themeColor="text2" w:themeTint="99"/>
+                                  <w:sz w:val="68"/>
+                                  <w:szCs w:val="68"/>
+                                </w:rPr>
+                              </w:pPr>
+                              <w:r>
+                                <w:rPr>
+                                  <w:rFonts w:asciiTheme="majorHAnsi" w:eastAsiaTheme="majorEastAsia" w:hAnsiTheme="majorHAnsi" w:cstheme="majorBidi"/>
+                                  <w:caps/>
+                                  <w:color w:val="8496B0" w:themeColor="text2" w:themeTint="99"/>
+                                  <w:sz w:val="64"/>
+                                  <w:szCs w:val="64"/>
+                                </w:rPr>
+                                <w:t>Facial Expression Recognition</w:t>
+                              </w:r>
+                            </w:p>
+                          </w:sdtContent>
+                        </w:sdt>
+                        <w:p>
+                          <w:pPr>
+                            <w:pStyle w:val="NoSpacing"/>
+                            <w:spacing w:before="120" w:line="360" w:lineRule="auto"/>
+                            <w:rPr>
+                              <w:color w:val="4472C4" w:themeColor="accent1"/>
+                              <w:sz w:val="36"/>
+                              <w:szCs w:val="36"/>
+                            </w:rPr>
+                          </w:pPr>
+                          <w:r>
+                            <w:rPr>
+                              <w:color w:val="4472C4" w:themeColor="accent1"/>
+                              <w:sz w:val="36"/>
+                              <w:szCs w:val="36"/>
+                            </w:rPr>
+                            <w:t xml:space="preserve">Jonas </w:t>
+                          </w:r>
+                          <w:proofErr w:type="spellStart"/>
+                          <w:r>
+                            <w:rPr>
+                              <w:color w:val="4472C4" w:themeColor="accent1"/>
+                              <w:sz w:val="36"/>
+                              <w:szCs w:val="36"/>
+                            </w:rPr>
+                            <w:t>Bürge</w:t>
+                          </w:r>
+                          <w:proofErr w:type="spellEnd"/>
+                          <w:r>
+                            <w:rPr>
+                              <w:color w:val="4472C4" w:themeColor="accent1"/>
+                              <w:sz w:val="36"/>
+                              <w:szCs w:val="36"/>
+                            </w:rPr>
+                            <w:t xml:space="preserve"> &amp; Pedro Mariani</w:t>
+                          </w:r>
+                        </w:p>
+                        <w:p>
+                          <w:pPr>
+                            <w:pStyle w:val="NoSpacing"/>
+                            <w:spacing w:before="120" w:line="360" w:lineRule="auto"/>
+                            <w:rPr>
+                              <w:color w:val="4472C4" w:themeColor="accent1"/>
+                              <w:sz w:val="36"/>
+                              <w:szCs w:val="36"/>
+                            </w:rPr>
+                          </w:pPr>
+                          <w:r>
+                            <w:rPr>
+                              <w:color w:val="4472C4" w:themeColor="accent1"/>
+                              <w:sz w:val="36"/>
+                              <w:szCs w:val="36"/>
+                            </w:rPr>
+                            <w:t>Group 9</w:t>
+                          </w:r>
+                        </w:p>
+                        <w:p/>
+                      </w:txbxContent>
+                    </v:textbox>
+                    <w10:wrap anchorx="page" anchory="margin"/>
+                  </v:shape>
+                </w:pict>
+              </mc:Fallback>
+            </mc:AlternateContent>
+          </w:r>
+        </w:p>
+        <w:p>
+          <w:r>
+            <w:rPr>
+              <w:noProof/>
+              <w:color w:val="4472C4" w:themeColor="accent1"/>
+              <w:sz w:val="36"/>
+              <w:szCs w:val="36"/>
+            </w:rPr>
+            <mc:AlternateContent>
+              <mc:Choice Requires="wpg">
+                <w:drawing>
+                  <wp:anchor distT="0" distB="0" distL="114300" distR="114300" simplePos="0" relativeHeight="251660288" behindDoc="1" locked="0" layoutInCell="1" allowOverlap="1" wp14:anchorId="65D50790" wp14:editId="3890158D">
+                    <wp:simplePos x="0" y="0"/>
+                    <mc:AlternateContent>
+                      <mc:Choice Requires="wp14">
+                        <wp:positionH relativeFrom="page">
+                          <wp14:pctPosHOffset>22000</wp14:pctPosHOffset>
+                        </wp:positionH>
+                      </mc:Choice>
+                      <mc:Fallback>
+                        <wp:positionH relativeFrom="page">
+                          <wp:posOffset>1663065</wp:posOffset>
+                        </wp:positionH>
+                      </mc:Fallback>
+                    </mc:AlternateContent>
+                    <mc:AlternateContent>
+                      <mc:Choice Requires="wp14">
+                        <wp:positionV relativeFrom="page">
+                          <wp14:pctPosVOffset>30000</wp14:pctPosVOffset>
+                        </wp:positionV>
+                      </mc:Choice>
+                      <mc:Fallback>
+                        <wp:positionV relativeFrom="page">
+                          <wp:posOffset>3207385</wp:posOffset>
+                        </wp:positionV>
+                      </mc:Fallback>
+                    </mc:AlternateContent>
+                    <wp:extent cx="5494369" cy="5696712"/>
+                    <wp:effectExtent l="0" t="0" r="0" b="3175"/>
+                    <wp:wrapNone/>
+                    <wp:docPr id="63" name="Group 2"/>
+                    <wp:cNvGraphicFramePr>
+                      <a:graphicFrameLocks xmlns:a="http://schemas.openxmlformats.org/drawingml/2006/main" noChangeAspect="1"/>
+                    </wp:cNvGraphicFramePr>
+                    <a:graphic xmlns:a="http://schemas.openxmlformats.org/drawingml/2006/main">
+                      <a:graphicData uri="http://schemas.microsoft.com/office/word/2010/wordprocessingGroup">
+                        <wpg:wgp>
+                          <wpg:cNvGrpSpPr>
+                            <a:grpSpLocks noChangeAspect="1"/>
+                          </wpg:cNvGrpSpPr>
+                          <wpg:grpSpPr>
+                            <a:xfrm>
+                              <a:off x="0" y="0"/>
+                              <a:ext cx="5494369" cy="5696712"/>
+                              <a:chOff x="0" y="0"/>
+                              <a:chExt cx="4329113" cy="4491038"/>
+                            </a:xfrm>
+                            <a:solidFill>
+                              <a:schemeClr val="tx2">
+                                <a:lumMod val="60000"/>
+                                <a:lumOff val="40000"/>
+                              </a:schemeClr>
+                            </a:solidFill>
+                          </wpg:grpSpPr>
+                          <wps:wsp>
+                            <wps:cNvPr id="64" name="Freeform 64"/>
+                            <wps:cNvSpPr>
+                              <a:spLocks/>
+                            </wps:cNvSpPr>
+                            <wps:spPr bwMode="auto">
+                              <a:xfrm>
+                                <a:off x="1501775" y="0"/>
+                                <a:ext cx="2827338" cy="2835275"/>
+                              </a:xfrm>
+                              <a:custGeom>
+                                <a:avLst/>
+                                <a:gdLst>
+                                  <a:gd name="T0" fmla="*/ 4 w 1781"/>
+                                  <a:gd name="T1" fmla="*/ 1786 h 1786"/>
+                                  <a:gd name="T2" fmla="*/ 0 w 1781"/>
+                                  <a:gd name="T3" fmla="*/ 1782 h 1786"/>
+                                  <a:gd name="T4" fmla="*/ 1776 w 1781"/>
+                                  <a:gd name="T5" fmla="*/ 0 h 1786"/>
+                                  <a:gd name="T6" fmla="*/ 1781 w 1781"/>
+                                  <a:gd name="T7" fmla="*/ 5 h 1786"/>
+                                  <a:gd name="T8" fmla="*/ 4 w 1781"/>
+                                  <a:gd name="T9" fmla="*/ 1786 h 1786"/>
+                                </a:gdLst>
+                                <a:ahLst/>
+                                <a:cxnLst>
+                                  <a:cxn ang="0">
+                                    <a:pos x="T0" y="T1"/>
+                                  </a:cxn>
+                                  <a:cxn ang="0">
+                                    <a:pos x="T2" y="T3"/>
+                                  </a:cxn>
+                                  <a:cxn ang="0">
+                                    <a:pos x="T4" y="T5"/>
+                                  </a:cxn>
+                                  <a:cxn ang="0">
+                                    <a:pos x="T6" y="T7"/>
+                                  </a:cxn>
+                                  <a:cxn ang="0">
+                                    <a:pos x="T8" y="T9"/>
+                                  </a:cxn>
+                                </a:cxnLst>
+                                <a:rect l="0" t="0" r="r" b="b"/>
+                                <a:pathLst>
+                                  <a:path w="1781" h="1786">
+                                    <a:moveTo>
+                                      <a:pt x="4" y="1786"/>
+                                    </a:moveTo>
+                                    <a:lnTo>
+                                      <a:pt x="0" y="1782"/>
+                                    </a:lnTo>
+                                    <a:lnTo>
+                                      <a:pt x="1776" y="0"/>
+                                    </a:lnTo>
+                                    <a:lnTo>
+                                      <a:pt x="1781" y="5"/>
+                                    </a:lnTo>
+                                    <a:lnTo>
+                                      <a:pt x="4" y="1786"/>
+                                    </a:lnTo>
+                                    <a:close/>
+                                  </a:path>
+                                </a:pathLst>
+                              </a:custGeom>
+                              <a:grpFill/>
+                              <a:ln>
+                                <a:noFill/>
+                              </a:ln>
+                              <a:extLst>
+                                <a:ext uri="{91240B29-F687-4F45-9708-019B960494DF}">
+                                  <a14:hiddenLine xmlns:a14="http://schemas.microsoft.com/office/drawing/2010/main" w="9525">
+                                    <a:solidFill>
+                                      <a:srgbClr val="000000"/>
+                                    </a:solidFill>
+                                    <a:round/>
+                                    <a:headEnd/>
+                                    <a:tailEnd/>
+                                  </a14:hiddenLine>
+                                </a:ext>
+                              </a:extLst>
+                            </wps:spPr>
+                            <wps:bodyPr vert="horz" wrap="square" lIns="91440" tIns="45720" rIns="91440" bIns="45720" numCol="1" anchor="t" anchorCtr="0" compatLnSpc="1">
+                              <a:prstTxWarp prst="textNoShape">
+                                <a:avLst/>
+                              </a:prstTxWarp>
+                            </wps:bodyPr>
+                          </wps:wsp>
+                          <wps:wsp>
+                            <wps:cNvPr id="65" name="Freeform 65"/>
+                            <wps:cNvSpPr>
+                              <a:spLocks/>
+                            </wps:cNvSpPr>
+                            <wps:spPr bwMode="auto">
+                              <a:xfrm>
+                                <a:off x="782637" y="227013"/>
+                                <a:ext cx="3546475" cy="3546475"/>
+                              </a:xfrm>
+                              <a:custGeom>
+                                <a:avLst/>
+                                <a:gdLst>
+                                  <a:gd name="T0" fmla="*/ 5 w 2234"/>
+                                  <a:gd name="T1" fmla="*/ 2234 h 2234"/>
+                                  <a:gd name="T2" fmla="*/ 0 w 2234"/>
+                                  <a:gd name="T3" fmla="*/ 2229 h 2234"/>
+                                  <a:gd name="T4" fmla="*/ 2229 w 2234"/>
+                                  <a:gd name="T5" fmla="*/ 0 h 2234"/>
+                                  <a:gd name="T6" fmla="*/ 2234 w 2234"/>
+                                  <a:gd name="T7" fmla="*/ 5 h 2234"/>
+                                  <a:gd name="T8" fmla="*/ 5 w 2234"/>
+                                  <a:gd name="T9" fmla="*/ 2234 h 2234"/>
+                                </a:gdLst>
+                                <a:ahLst/>
+                                <a:cxnLst>
+                                  <a:cxn ang="0">
+                                    <a:pos x="T0" y="T1"/>
+                                  </a:cxn>
+                                  <a:cxn ang="0">
+                                    <a:pos x="T2" y="T3"/>
+                                  </a:cxn>
+                                  <a:cxn ang="0">
+                                    <a:pos x="T4" y="T5"/>
+                                  </a:cxn>
+                                  <a:cxn ang="0">
+                                    <a:pos x="T6" y="T7"/>
+                                  </a:cxn>
+                                  <a:cxn ang="0">
+                                    <a:pos x="T8" y="T9"/>
+                                  </a:cxn>
+                                </a:cxnLst>
+                                <a:rect l="0" t="0" r="r" b="b"/>
+                                <a:pathLst>
+                                  <a:path w="2234" h="2234">
+                                    <a:moveTo>
+                                      <a:pt x="5" y="2234"/>
+                                    </a:moveTo>
+                                    <a:lnTo>
+                                      <a:pt x="0" y="2229"/>
+                                    </a:lnTo>
+                                    <a:lnTo>
+                                      <a:pt x="2229" y="0"/>
+                                    </a:lnTo>
+                                    <a:lnTo>
+                                      <a:pt x="2234" y="5"/>
+                                    </a:lnTo>
+                                    <a:lnTo>
+                                      <a:pt x="5" y="2234"/>
+                                    </a:lnTo>
+                                    <a:close/>
+                                  </a:path>
+                                </a:pathLst>
+                              </a:custGeom>
+                              <a:grpFill/>
+                              <a:ln>
+                                <a:noFill/>
+                              </a:ln>
+                              <a:extLst>
+                                <a:ext uri="{91240B29-F687-4F45-9708-019B960494DF}">
+                                  <a14:hiddenLine xmlns:a14="http://schemas.microsoft.com/office/drawing/2010/main" w="9525">
+                                    <a:solidFill>
+                                      <a:srgbClr val="000000"/>
+                                    </a:solidFill>
+                                    <a:round/>
+                                    <a:headEnd/>
+                                    <a:tailEnd/>
+                                  </a14:hiddenLine>
+                                </a:ext>
+                              </a:extLst>
+                            </wps:spPr>
+                            <wps:bodyPr vert="horz" wrap="square" lIns="91440" tIns="45720" rIns="91440" bIns="45720" numCol="1" anchor="t" anchorCtr="0" compatLnSpc="1">
+                              <a:prstTxWarp prst="textNoShape">
+                                <a:avLst/>
+                              </a:prstTxWarp>
+                            </wps:bodyPr>
+                          </wps:wsp>
+                          <wps:wsp>
+                            <wps:cNvPr id="66" name="Freeform 66"/>
+                            <wps:cNvSpPr>
+                              <a:spLocks/>
+                            </wps:cNvSpPr>
+                            <wps:spPr bwMode="auto">
+                              <a:xfrm>
+                                <a:off x="841375" y="109538"/>
+                                <a:ext cx="3487738" cy="3487738"/>
+                              </a:xfrm>
+                              <a:custGeom>
+                                <a:avLst/>
+                                <a:gdLst>
+                                  <a:gd name="T0" fmla="*/ 9 w 2197"/>
+                                  <a:gd name="T1" fmla="*/ 2197 h 2197"/>
+                                  <a:gd name="T2" fmla="*/ 0 w 2197"/>
+                                  <a:gd name="T3" fmla="*/ 2193 h 2197"/>
+                                  <a:gd name="T4" fmla="*/ 2188 w 2197"/>
+                                  <a:gd name="T5" fmla="*/ 0 h 2197"/>
+                                  <a:gd name="T6" fmla="*/ 2197 w 2197"/>
+                                  <a:gd name="T7" fmla="*/ 10 h 2197"/>
+                                  <a:gd name="T8" fmla="*/ 9 w 2197"/>
+                                  <a:gd name="T9" fmla="*/ 2197 h 2197"/>
+                                </a:gdLst>
+                                <a:ahLst/>
+                                <a:cxnLst>
+                                  <a:cxn ang="0">
+                                    <a:pos x="T0" y="T1"/>
+                                  </a:cxn>
+                                  <a:cxn ang="0">
+                                    <a:pos x="T2" y="T3"/>
+                                  </a:cxn>
+                                  <a:cxn ang="0">
+                                    <a:pos x="T4" y="T5"/>
+                                  </a:cxn>
+                                  <a:cxn ang="0">
+                                    <a:pos x="T6" y="T7"/>
+                                  </a:cxn>
+                                  <a:cxn ang="0">
+                                    <a:pos x="T8" y="T9"/>
+                                  </a:cxn>
+                                </a:cxnLst>
+                                <a:rect l="0" t="0" r="r" b="b"/>
+                                <a:pathLst>
+                                  <a:path w="2197" h="2197">
+                                    <a:moveTo>
+                                      <a:pt x="9" y="2197"/>
+                                    </a:moveTo>
+                                    <a:lnTo>
+                                      <a:pt x="0" y="2193"/>
+                                    </a:lnTo>
+                                    <a:lnTo>
+                                      <a:pt x="2188" y="0"/>
+                                    </a:lnTo>
+                                    <a:lnTo>
+                                      <a:pt x="2197" y="10"/>
+                                    </a:lnTo>
+                                    <a:lnTo>
+                                      <a:pt x="9" y="2197"/>
+                                    </a:lnTo>
+                                    <a:close/>
+                                  </a:path>
+                                </a:pathLst>
+                              </a:custGeom>
+                              <a:grpFill/>
+                              <a:ln>
+                                <a:noFill/>
+                              </a:ln>
+                              <a:extLst>
+                                <a:ext uri="{91240B29-F687-4F45-9708-019B960494DF}">
+                                  <a14:hiddenLine xmlns:a14="http://schemas.microsoft.com/office/drawing/2010/main" w="9525">
+                                    <a:solidFill>
+                                      <a:srgbClr val="000000"/>
+                                    </a:solidFill>
+                                    <a:round/>
+                                    <a:headEnd/>
+                                    <a:tailEnd/>
+                                  </a14:hiddenLine>
+                                </a:ext>
+                              </a:extLst>
+                            </wps:spPr>
+                            <wps:bodyPr vert="horz" wrap="square" lIns="91440" tIns="45720" rIns="91440" bIns="45720" numCol="1" anchor="t" anchorCtr="0" compatLnSpc="1">
+                              <a:prstTxWarp prst="textNoShape">
+                                <a:avLst/>
+                              </a:prstTxWarp>
+                            </wps:bodyPr>
+                          </wps:wsp>
+                          <wps:wsp>
+                            <wps:cNvPr id="67" name="Freeform 67"/>
+                            <wps:cNvSpPr>
+                              <a:spLocks/>
+                            </wps:cNvSpPr>
+                            <wps:spPr bwMode="auto">
+                              <a:xfrm>
+                                <a:off x="1216025" y="498475"/>
+                                <a:ext cx="3113088" cy="3121025"/>
+                              </a:xfrm>
+                              <a:custGeom>
+                                <a:avLst/>
+                                <a:gdLst>
+                                  <a:gd name="T0" fmla="*/ 9 w 1961"/>
+                                  <a:gd name="T1" fmla="*/ 1966 h 1966"/>
+                                  <a:gd name="T2" fmla="*/ 0 w 1961"/>
+                                  <a:gd name="T3" fmla="*/ 1957 h 1966"/>
+                                  <a:gd name="T4" fmla="*/ 1952 w 1961"/>
+                                  <a:gd name="T5" fmla="*/ 0 h 1966"/>
+                                  <a:gd name="T6" fmla="*/ 1961 w 1961"/>
+                                  <a:gd name="T7" fmla="*/ 9 h 1966"/>
+                                  <a:gd name="T8" fmla="*/ 9 w 1961"/>
+                                  <a:gd name="T9" fmla="*/ 1966 h 1966"/>
+                                </a:gdLst>
+                                <a:ahLst/>
+                                <a:cxnLst>
+                                  <a:cxn ang="0">
+                                    <a:pos x="T0" y="T1"/>
+                                  </a:cxn>
+                                  <a:cxn ang="0">
+                                    <a:pos x="T2" y="T3"/>
+                                  </a:cxn>
+                                  <a:cxn ang="0">
+                                    <a:pos x="T4" y="T5"/>
+                                  </a:cxn>
+                                  <a:cxn ang="0">
+                                    <a:pos x="T6" y="T7"/>
+                                  </a:cxn>
+                                  <a:cxn ang="0">
+                                    <a:pos x="T8" y="T9"/>
+                                  </a:cxn>
+                                </a:cxnLst>
+                                <a:rect l="0" t="0" r="r" b="b"/>
+                                <a:pathLst>
+                                  <a:path w="1961" h="1966">
+                                    <a:moveTo>
+                                      <a:pt x="9" y="1966"/>
+                                    </a:moveTo>
+                                    <a:lnTo>
+                                      <a:pt x="0" y="1957"/>
+                                    </a:lnTo>
+                                    <a:lnTo>
+                                      <a:pt x="1952" y="0"/>
+                                    </a:lnTo>
+                                    <a:lnTo>
+                                      <a:pt x="1961" y="9"/>
+                                    </a:lnTo>
+                                    <a:lnTo>
+                                      <a:pt x="9" y="1966"/>
+                                    </a:lnTo>
+                                    <a:close/>
+                                  </a:path>
+                                </a:pathLst>
+                              </a:custGeom>
+                              <a:grpFill/>
+                              <a:ln>
+                                <a:noFill/>
+                              </a:ln>
+                              <a:extLst>
+                                <a:ext uri="{91240B29-F687-4F45-9708-019B960494DF}">
+                                  <a14:hiddenLine xmlns:a14="http://schemas.microsoft.com/office/drawing/2010/main" w="9525">
+                                    <a:solidFill>
+                                      <a:srgbClr val="000000"/>
+                                    </a:solidFill>
+                                    <a:round/>
+                                    <a:headEnd/>
+                                    <a:tailEnd/>
+                                  </a14:hiddenLine>
+                                </a:ext>
+                              </a:extLst>
+                            </wps:spPr>
+                            <wps:bodyPr vert="horz" wrap="square" lIns="91440" tIns="45720" rIns="91440" bIns="45720" numCol="1" anchor="t" anchorCtr="0" compatLnSpc="1">
+                              <a:prstTxWarp prst="textNoShape">
+                                <a:avLst/>
+                              </a:prstTxWarp>
+                            </wps:bodyPr>
+                          </wps:wsp>
+                          <wps:wsp>
+                            <wps:cNvPr id="68" name="Freeform 68"/>
+                            <wps:cNvSpPr>
+                              <a:spLocks/>
+                            </wps:cNvSpPr>
+                            <wps:spPr bwMode="auto">
+                              <a:xfrm>
+                                <a:off x="0" y="153988"/>
+                                <a:ext cx="4329113" cy="4337050"/>
+                              </a:xfrm>
+                              <a:custGeom>
+                                <a:avLst/>
+                                <a:gdLst>
+                                  <a:gd name="T0" fmla="*/ 0 w 2727"/>
+                                  <a:gd name="T1" fmla="*/ 2732 h 2732"/>
+                                  <a:gd name="T2" fmla="*/ 0 w 2727"/>
+                                  <a:gd name="T3" fmla="*/ 2728 h 2732"/>
+                                  <a:gd name="T4" fmla="*/ 2722 w 2727"/>
+                                  <a:gd name="T5" fmla="*/ 0 h 2732"/>
+                                  <a:gd name="T6" fmla="*/ 2727 w 2727"/>
+                                  <a:gd name="T7" fmla="*/ 5 h 2732"/>
+                                  <a:gd name="T8" fmla="*/ 0 w 2727"/>
+                                  <a:gd name="T9" fmla="*/ 2732 h 2732"/>
+                                </a:gdLst>
+                                <a:ahLst/>
+                                <a:cxnLst>
+                                  <a:cxn ang="0">
+                                    <a:pos x="T0" y="T1"/>
+                                  </a:cxn>
+                                  <a:cxn ang="0">
+                                    <a:pos x="T2" y="T3"/>
+                                  </a:cxn>
+                                  <a:cxn ang="0">
+                                    <a:pos x="T4" y="T5"/>
+                                  </a:cxn>
+                                  <a:cxn ang="0">
+                                    <a:pos x="T6" y="T7"/>
+                                  </a:cxn>
+                                  <a:cxn ang="0">
+                                    <a:pos x="T8" y="T9"/>
+                                  </a:cxn>
+                                </a:cxnLst>
+                                <a:rect l="0" t="0" r="r" b="b"/>
+                                <a:pathLst>
+                                  <a:path w="2727" h="2732">
+                                    <a:moveTo>
+                                      <a:pt x="0" y="2732"/>
+                                    </a:moveTo>
+                                    <a:lnTo>
+                                      <a:pt x="0" y="2728"/>
+                                    </a:lnTo>
+                                    <a:lnTo>
+                                      <a:pt x="2722" y="0"/>
+                                    </a:lnTo>
+                                    <a:lnTo>
+                                      <a:pt x="2727" y="5"/>
+                                    </a:lnTo>
+                                    <a:lnTo>
+                                      <a:pt x="0" y="2732"/>
+                                    </a:lnTo>
+                                    <a:close/>
+                                  </a:path>
+                                </a:pathLst>
+                              </a:custGeom>
+                              <a:grpFill/>
+                              <a:ln>
+                                <a:noFill/>
+                              </a:ln>
+                              <a:extLst>
+                                <a:ext uri="{91240B29-F687-4F45-9708-019B960494DF}">
+                                  <a14:hiddenLine xmlns:a14="http://schemas.microsoft.com/office/drawing/2010/main" w="9525">
+                                    <a:solidFill>
+                                      <a:srgbClr val="000000"/>
+                                    </a:solidFill>
+                                    <a:round/>
+                                    <a:headEnd/>
+                                    <a:tailEnd/>
+                                  </a14:hiddenLine>
+                                </a:ext>
+                              </a:extLst>
+                            </wps:spPr>
+                            <wps:bodyPr vert="horz" wrap="square" lIns="91440" tIns="45720" rIns="91440" bIns="45720" numCol="1" anchor="t" anchorCtr="0" compatLnSpc="1">
+                              <a:prstTxWarp prst="textNoShape">
+                                <a:avLst/>
+                              </a:prstTxWarp>
+                            </wps:bodyPr>
+                          </wps:wsp>
+                        </wpg:wgp>
+                      </a:graphicData>
+                    </a:graphic>
+                    <wp14:sizeRelH relativeFrom="page">
+                      <wp14:pctWidth>70600</wp14:pctWidth>
+                    </wp14:sizeRelH>
+                    <wp14:sizeRelV relativeFrom="page">
+                      <wp14:pctHeight>56600</wp14:pctHeight>
+                    </wp14:sizeRelV>
+                  </wp:anchor>
+                </w:drawing>
+              </mc:Choice>
+              <mc:Fallback>
+                <w:pict>
+                  <v:group w14:anchorId="45D54347" id="Group 2" o:spid="_x0000_s1026" style="position:absolute;margin-left:0;margin-top:0;width:432.65pt;height:448.55pt;z-index:-251656192;mso-width-percent:706;mso-height-percent:566;mso-left-percent:220;mso-top-percent:300;mso-position-horizontal-relative:page;mso-position-vertical-relative:page;mso-width-percent:706;mso-height-percent:566;mso-left-percent:220;mso-top-percent:300" coordsize="43291,44910" o:gfxdata="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">
+                    <o:lock v:ext="edit" aspectratio="t"/>
+                    <v:shape id="Freeform 64" o:spid="_x0000_s1027" style="position:absolute;left:15017;width:28274;height:28352;visibility:visible;mso-wrap-style:square;v-text-anchor:top" coordsize="1781,1786" o:gfxdata="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" path="m4,1786l,1782,1776,r5,5l4,1786xe" filled="f" stroked="f">
+                      <v:path arrowok="t" o:connecttype="custom" o:connectlocs="6350,2835275;0,2828925;2819400,0;2827338,7938;6350,2835275" o:connectangles="0,0,0,0,0"/>
+                    </v:shape>
+                    <v:shape id="Freeform 65" o:spid="_x0000_s1028" style="position:absolute;left:7826;top:2270;width:35465;height:35464;visibility:visible;mso-wrap-style:square;v-text-anchor:top" coordsize="2234,2234" o:gfxdata="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" path="m5,2234l,2229,2229,r5,5l5,2234xe" filled="f" stroked="f">
+                      <v:path arrowok="t" o:connecttype="custom" o:connectlocs="7938,3546475;0,3538538;3538538,0;3546475,7938;7938,3546475" o:connectangles="0,0,0,0,0"/>
+                    </v:shape>
+                    <v:shape id="Freeform 66" o:spid="_x0000_s1029" style="position:absolute;left:8413;top:1095;width:34878;height:34877;visibility:visible;mso-wrap-style:square;v-text-anchor:top" coordsize="2197,2197" o:gfxdata="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" path="m9,2197l,2193,2188,r9,10l9,2197xe" filled="f" stroked="f">
+                      <v:path arrowok="t" o:connecttype="custom" o:connectlocs="14288,3487738;0,3481388;3473450,0;3487738,15875;14288,3487738" o:connectangles="0,0,0,0,0"/>
+                    </v:shape>
+                    <v:shape id="Freeform 67" o:spid="_x0000_s1030" style="position:absolute;left:12160;top:4984;width:31131;height:31211;visibility:visible;mso-wrap-style:square;v-text-anchor:top" coordsize="1961,1966" o:gfxdata="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" path="m9,1966l,1957,1952,r9,9l9,1966xe" filled="f" stroked="f">
+                      <v:path arrowok="t" o:connecttype="custom" o:connectlocs="14288,3121025;0,3106738;3098800,0;3113088,14288;14288,3121025" o:connectangles="0,0,0,0,0"/>
+                    </v:shape>
+                    <v:shape id="Freeform 68" o:spid="_x0000_s1031" style="position:absolute;top:1539;width:43291;height:43371;visibility:visible;mso-wrap-style:square;v-text-anchor:top" coordsize="2727,2732" o:gfxdata="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" path="m,2732r,-4l2722,r5,5l,2732xe" filled="f" stroked="f">
+                      <v:path arrowok="t" o:connecttype="custom" o:connectlocs="0,4337050;0,4330700;4321175,0;4329113,7938;0,4337050" o:connectangles="0,0,0,0,0"/>
+                    </v:shape>
+                    <w10:wrap anchorx="page" anchory="page"/>
+                  </v:group>
+                </w:pict>
+              </mc:Fallback>
+            </mc:AlternateContent>
+          </w:r>
+          <w:r>
+            <w:rPr>
+              <w:noProof/>
+            </w:rPr>
+            <mc:AlternateContent>
+              <mc:Choice Requires="wps">
+                <w:drawing>
+                  <wp:anchor distT="0" distB="0" distL="114300" distR="114300" simplePos="0" relativeHeight="251659264" behindDoc="0" locked="0" layoutInCell="1" allowOverlap="1" wp14:anchorId="0A978DD4" wp14:editId="7328BC0E">
+                    <wp:simplePos x="0" y="0"/>
+                    <wp:positionH relativeFrom="page">
+                      <wp:align>center</wp:align>
+                    </wp:positionH>
+                    <wp:positionV relativeFrom="margin">
+                      <wp:align>bottom</wp:align>
+                    </wp:positionV>
+                    <wp:extent cx="5943600" cy="374904"/>
+                    <wp:effectExtent l="0" t="0" r="0" b="2540"/>
+                    <wp:wrapNone/>
+                    <wp:docPr id="69" name="Text Box 73"/>
+                    <wp:cNvGraphicFramePr/>
+                    <a:graphic xmlns:a="http://schemas.openxmlformats.org/drawingml/2006/main">
+                      <a:graphicData uri="http://schemas.microsoft.com/office/word/2010/wordprocessingShape">
+                        <wps:wsp>
+                          <wps:cNvSpPr txBox="1"/>
+                          <wps:spPr>
+                            <a:xfrm>
+                              <a:off x="0" y="0"/>
+                              <a:ext cx="5943600" cy="374904"/>
+                            </a:xfrm>
+                            <a:prstGeom prst="rect">
+                              <a:avLst/>
+                            </a:prstGeom>
+                            <a:noFill/>
+                            <a:ln w="6350">
+                              <a:noFill/>
+                            </a:ln>
+                            <a:effectLst/>
+                          </wps:spPr>
+                          <wps:style>
+                            <a:lnRef idx="0">
+                              <a:schemeClr val="accent1"/>
+                            </a:lnRef>
+                            <a:fillRef idx="0">
+                              <a:schemeClr val="accent1"/>
+                            </a:fillRef>
+                            <a:effectRef idx="0">
+                              <a:schemeClr val="accent1"/>
+                            </a:effectRef>
+                            <a:fontRef idx="minor">
+                              <a:schemeClr val="dk1"/>
+                            </a:fontRef>
+                          </wps:style>
+                          <wps:txbx>
+                            <w:txbxContent>
+                              <w:p>
+                                <w:pPr>
+                                  <w:pStyle w:val="NoSpacing"/>
+                                  <w:jc w:val="right"/>
+                                  <w:rPr>
+                                    <w:color w:val="4472C4" w:themeColor="accent1"/>
+                                    <w:sz w:val="36"/>
+                                    <w:szCs w:val="36"/>
+                                  </w:rPr>
+                                </w:pPr>
+                                <w:sdt>
+                                  <w:sdtPr>
+                                    <w:rPr>
+                                      <w:color w:val="4472C4" w:themeColor="accent1"/>
+                                      <w:sz w:val="36"/>
+                                      <w:szCs w:val="36"/>
+                                    </w:rPr>
+                                    <w:alias w:val="School"/>
+                                    <w:tag w:val="School"/>
+                                    <w:id w:val="1850680582"/>
+                                    <w:dataBinding w:prefixMappings="xmlns:ns0='http://schemas.openxmlformats.org/officeDocument/2006/extended-properties' " w:xpath="/ns0:Properties[1]/ns0:Company[1]" w:storeItemID="{6668398D-A668-4E3E-A5EB-62B293D839F1}"/>
+                                    <w:text/>
+                                  </w:sdtPr>
+                                  <w:sdtContent>
+                                    <w:proofErr w:type="spellStart"/>
+                                    <w:r>
+                                      <w:rPr>
+                                        <w:color w:val="4472C4" w:themeColor="accent1"/>
+                                        <w:sz w:val="36"/>
+                                        <w:szCs w:val="36"/>
+                                      </w:rPr>
+                                      <w:t>Hochschule</w:t>
+                                    </w:r>
+                                    <w:proofErr w:type="spellEnd"/>
+                                    <w:r>
+                                      <w:rPr>
+                                        <w:color w:val="4472C4" w:themeColor="accent1"/>
+                                        <w:sz w:val="36"/>
+                                        <w:szCs w:val="36"/>
+                                      </w:rPr>
+                                      <w:t xml:space="preserve"> Luzern</w:t>
+                                    </w:r>
+                                  </w:sdtContent>
+                                </w:sdt>
+                              </w:p>
+                              <w:sdt>
+                                <w:sdtPr>
+                                  <w:rPr>
+                                    <w:color w:val="4472C4" w:themeColor="accent1"/>
+                                    <w:sz w:val="36"/>
+                                    <w:szCs w:val="36"/>
+                                  </w:rPr>
+                                  <w:alias w:val="Course"/>
+                                  <w:tag w:val="Course"/>
+                                  <w:id w:val="1717703537"/>
+                                  <w:dataBinding w:prefixMappings="xmlns:ns0='http://purl.org/dc/elements/1.1/' xmlns:ns1='http://schemas.openxmlformats.org/package/2006/metadata/core-properties' " w:xpath="/ns1:coreProperties[1]/ns1:category[1]" w:storeItemID="{6C3C8BC8-F283-45AE-878A-BAB7291924A1}"/>
+                                  <w:text/>
+                                </w:sdtPr>
+                                <w:sdtContent>
+                                  <w:p>
+                                    <w:pPr>
+                                      <w:pStyle w:val="NoSpacing"/>
+                                      <w:jc w:val="right"/>
+                                      <w:rPr>
+                                        <w:color w:val="4472C4" w:themeColor="accent1"/>
+                                        <w:sz w:val="36"/>
+                                        <w:szCs w:val="36"/>
+                                      </w:rPr>
+                                    </w:pPr>
+                                    <w:r>
+                                      <w:rPr>
+                                        <w:color w:val="4472C4" w:themeColor="accent1"/>
+                                        <w:sz w:val="36"/>
+                                        <w:szCs w:val="36"/>
+                                      </w:rPr>
+                                      <w:t>DSPRO2</w:t>
+                                    </w:r>
+                                    <w:r>
+                                      <w:rPr>
+                                        <w:color w:val="4472C4" w:themeColor="accent1"/>
+                                        <w:sz w:val="36"/>
+                                        <w:szCs w:val="36"/>
+                                      </w:rPr>
+                                      <w:t>-</w:t>
+                                    </w:r>
+                                    <w:r>
+                                      <w:rPr>
+                                        <w:color w:val="4472C4" w:themeColor="accent1"/>
+                                        <w:sz w:val="36"/>
+                                        <w:szCs w:val="36"/>
+                                      </w:rPr>
+                                      <w:t>FS24</w:t>
+                                    </w:r>
+                                  </w:p>
+                                </w:sdtContent>
+                              </w:sdt>
+                            </w:txbxContent>
+                          </wps:txbx>
+                          <wps:bodyPr rot="0" spcFirstLastPara="0" vertOverflow="overflow" horzOverflow="overflow" vert="horz" wrap="square" lIns="0" tIns="0" rIns="0" bIns="0" numCol="1" spcCol="0" rtlCol="0" fromWordArt="0" anchor="b" anchorCtr="0" forceAA="0" compatLnSpc="1">
+                            <a:prstTxWarp prst="textNoShape">
+                              <a:avLst/>
+                            </a:prstTxWarp>
+                            <a:spAutoFit/>
+                          </wps:bodyPr>
+                        </wps:wsp>
+                      </a:graphicData>
+                    </a:graphic>
+                    <wp14:sizeRelH relativeFrom="page">
+                      <wp14:pctWidth>76500</wp14:pctWidth>
+                    </wp14:sizeRelH>
+                    <wp14:sizeRelV relativeFrom="margin">
+                      <wp14:pctHeight>0</wp14:pctHeight>
+                    </wp14:sizeRelV>
+                  </wp:anchor>
+                </w:drawing>
+              </mc:Choice>
+              <mc:Fallback>
+                <w:pict>
+                  <v:shape w14:anchorId="0A978DD4" id="Text Box 73" o:spid="_x0000_s1027" type="#_x0000_t202" style="position:absolute;margin-left:0;margin-top:0;width:468pt;height:29.5pt;z-index:251659264;visibility:visible;mso-wrap-style:square;mso-width-percent:765;mso-height-percent:0;mso-wrap-distance-left:9pt;mso-wrap-distance-top:0;mso-wrap-distance-right:9pt;mso-wrap-distance-bottom:0;mso-position-horizontal:center;mso-position-horizontal-relative:page;mso-position-vertical:bottom;mso-position-vertical-relative:margin;mso-width-percent:765;mso-height-percent:0;mso-width-relative:page;mso-height-relative:margin;v-text-anchor:bottom" o:gfxdata="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" filled="f" stroked="f" strokeweight=".5pt">
+                    <v:textbox style="mso-fit-shape-to-text:t" inset="0,0,0,0">
+                      <w:txbxContent>
+                        <w:p>
+                          <w:pPr>
+                            <w:pStyle w:val="NoSpacing"/>
+                            <w:jc w:val="right"/>
+                            <w:rPr>
+                              <w:color w:val="4472C4" w:themeColor="accent1"/>
+                              <w:sz w:val="36"/>
+                              <w:szCs w:val="36"/>
+                            </w:rPr>
+                          </w:pPr>
+                          <w:sdt>
+                            <w:sdtPr>
+                              <w:rPr>
+                                <w:color w:val="4472C4" w:themeColor="accent1"/>
+                                <w:sz w:val="36"/>
+                                <w:szCs w:val="36"/>
+                              </w:rPr>
+                              <w:alias w:val="School"/>
+                              <w:tag w:val="School"/>
+                              <w:id w:val="1850680582"/>
+                              <w:dataBinding w:prefixMappings="xmlns:ns0='http://schemas.openxmlformats.org/officeDocument/2006/extended-properties' " w:xpath="/ns0:Properties[1]/ns0:Company[1]" w:storeItemID="{6668398D-A668-4E3E-A5EB-62B293D839F1}"/>
+                              <w:text/>
+                            </w:sdtPr>
+                            <w:sdtContent>
+                              <w:proofErr w:type="spellStart"/>
+                              <w:r>
+                                <w:rPr>
+                                  <w:color w:val="4472C4" w:themeColor="accent1"/>
+                                  <w:sz w:val="36"/>
+                                  <w:szCs w:val="36"/>
+                                </w:rPr>
+                                <w:t>Hochschule</w:t>
+                              </w:r>
+                              <w:proofErr w:type="spellEnd"/>
+                              <w:r>
+                                <w:rPr>
+                                  <w:color w:val="4472C4" w:themeColor="accent1"/>
+                                  <w:sz w:val="36"/>
+                                  <w:szCs w:val="36"/>
+                                </w:rPr>
+                                <w:t xml:space="preserve"> Luzern</w:t>
+                              </w:r>
+                            </w:sdtContent>
+                          </w:sdt>
+                        </w:p>
+                        <w:sdt>
+                          <w:sdtPr>
+                            <w:rPr>
+                              <w:color w:val="4472C4" w:themeColor="accent1"/>
+                              <w:sz w:val="36"/>
+                              <w:szCs w:val="36"/>
+                            </w:rPr>
+                            <w:alias w:val="Course"/>
+                            <w:tag w:val="Course"/>
+                            <w:id w:val="1717703537"/>
+                            <w:dataBinding w:prefixMappings="xmlns:ns0='http://purl.org/dc/elements/1.1/' xmlns:ns1='http://schemas.openxmlformats.org/package/2006/metadata/core-properties' " w:xpath="/ns1:coreProperties[1]/ns1:category[1]" w:storeItemID="{6C3C8BC8-F283-45AE-878A-BAB7291924A1}"/>
+                            <w:text/>
+                          </w:sdtPr>
+                          <w:sdtContent>
+                            <w:p>
+                              <w:pPr>
+                                <w:pStyle w:val="NoSpacing"/>
+                                <w:jc w:val="right"/>
+                                <w:rPr>
+                                  <w:color w:val="4472C4" w:themeColor="accent1"/>
+                                  <w:sz w:val="36"/>
+                                  <w:szCs w:val="36"/>
+                                </w:rPr>
+                              </w:pPr>
+                              <w:r>
+                                <w:rPr>
+                                  <w:color w:val="4472C4" w:themeColor="accent1"/>
+                                  <w:sz w:val="36"/>
+                                  <w:szCs w:val="36"/>
+                                </w:rPr>
+                                <w:t>DSPRO2</w:t>
+                              </w:r>
+                              <w:r>
+                                <w:rPr>
+                                  <w:color w:val="4472C4" w:themeColor="accent1"/>
+                                  <w:sz w:val="36"/>
+                                  <w:szCs w:val="36"/>
+                                </w:rPr>
+                                <w:t>-</w:t>
+                              </w:r>
+                              <w:r>
+                                <w:rPr>
+                                  <w:color w:val="4472C4" w:themeColor="accent1"/>
+                                  <w:sz w:val="36"/>
+                                  <w:szCs w:val="36"/>
+                                </w:rPr>
+                                <w:t>FS24</w:t>
+                              </w:r>
+                            </w:p>
+                          </w:sdtContent>
+                        </w:sdt>
+                      </w:txbxContent>
+                    </v:textbox>
+                    <w10:wrap anchorx="page" anchory="margin"/>
+                  </v:shape>
+                </w:pict>
+              </mc:Fallback>
+            </mc:AlternateContent>
+          </w:r>
+        </w:p>
+        <w:p>
+          <w:pPr>
+            <w:rPr>
+              <w:rFonts w:asciiTheme="majorHAnsi" w:eastAsiaTheme="majorEastAsia" w:hAnsiTheme="majorHAnsi" w:cstheme="majorBidi"/>
+              <w:color w:val="2F5496" w:themeColor="accent1" w:themeShade="BF"/>
+              <w:sz w:val="40"/>
+              <w:szCs w:val="40"/>
+            </w:rPr>
+          </w:pPr>
+          <w:r>
+            <w:rPr>
+              <w:sz w:val="40"/>
+              <w:szCs w:val="40"/>
+            </w:rPr>
+            <w:br w:type="page"/>
+          </w:r>
+        </w:p>
+      </w:sdtContent>
+    </w:sdt>
     <w:sdt>
       <w:sdtPr>
         <w:rPr>
@@ -78,7 +1238,7 @@
             </w:rPr>
             <w:fldChar w:fldCharType="separate"/>
           </w:r>
-          <w:hyperlink w:anchor="_Toc170060365" w:history="1">
+          <w:hyperlink w:anchor="_Toc170638263" w:history="1">
             <w:r>
               <w:rPr>
                 <w:rStyle w:val="Hyperlink"/>
@@ -105,7 +1265,7 @@
                 <w:noProof/>
                 <w:webHidden/>
               </w:rPr>
-              <w:instrText xml:space="preserve"> PAGEREF _Toc170060365 \h </w:instrText>
+              <w:instrText xml:space="preserve"> PAGEREF _Toc170638263 \h </w:instrText>
             </w:r>
             <w:r>
               <w:rPr>
@@ -150,7 +1310,7 @@
               <w:lang w:eastAsia="de-CH"/>
             </w:rPr>
           </w:pPr>
-          <w:hyperlink w:anchor="_Toc170060366" w:history="1">
+          <w:hyperlink w:anchor="_Toc170638264" w:history="1">
             <w:r>
               <w:rPr>
                 <w:rStyle w:val="Hyperlink"/>
@@ -177,7 +1337,7 @@
                 <w:noProof/>
                 <w:webHidden/>
               </w:rPr>
-              <w:instrText xml:space="preserve"> PAGEREF _Toc170060366 \h </w:instrText>
+              <w:instrText xml:space="preserve"> PAGEREF _Toc170638264 \h </w:instrText>
             </w:r>
             <w:r>
               <w:rPr>
@@ -222,7 +1382,7 @@
               <w:lang w:eastAsia="de-CH"/>
             </w:rPr>
           </w:pPr>
-          <w:hyperlink w:anchor="_Toc170060367" w:history="1">
+          <w:hyperlink w:anchor="_Toc170638265" w:history="1">
             <w:r>
               <w:rPr>
                 <w:rStyle w:val="Hyperlink"/>
@@ -249,7 +1409,7 @@
                 <w:noProof/>
                 <w:webHidden/>
               </w:rPr>
-              <w:instrText xml:space="preserve"> PAGEREF _Toc170060367 \h </w:instrText>
+              <w:instrText xml:space="preserve"> PAGEREF _Toc170638265 \h </w:instrText>
             </w:r>
             <w:r>
               <w:rPr>
@@ -294,7 +1454,7 @@
               <w:lang w:eastAsia="de-CH"/>
             </w:rPr>
           </w:pPr>
-          <w:hyperlink w:anchor="_Toc170060368" w:history="1">
+          <w:hyperlink w:anchor="_Toc170638266" w:history="1">
             <w:r>
               <w:rPr>
                 <w:rStyle w:val="Hyperlink"/>
@@ -321,7 +1481,7 @@
                 <w:noProof/>
                 <w:webHidden/>
               </w:rPr>
-              <w:instrText xml:space="preserve"> PAGEREF _Toc170060368 \h </w:instrText>
+              <w:instrText xml:space="preserve"> PAGEREF _Toc170638266 \h </w:instrText>
             </w:r>
             <w:r>
               <w:rPr>
@@ -366,7 +1526,7 @@
               <w:lang w:eastAsia="de-CH"/>
             </w:rPr>
           </w:pPr>
-          <w:hyperlink w:anchor="_Toc170060369" w:history="1">
+          <w:hyperlink w:anchor="_Toc170638267" w:history="1">
             <w:r>
               <w:rPr>
                 <w:rStyle w:val="Hyperlink"/>
@@ -393,7 +1553,7 @@
                 <w:noProof/>
                 <w:webHidden/>
               </w:rPr>
-              <w:instrText xml:space="preserve"> PAGEREF _Toc170060369 \h </w:instrText>
+              <w:instrText xml:space="preserve"> PAGEREF _Toc170638267 \h </w:instrText>
             </w:r>
             <w:r>
               <w:rPr>
@@ -438,7 +1598,7 @@
               <w:lang w:eastAsia="de-CH"/>
             </w:rPr>
           </w:pPr>
-          <w:hyperlink w:anchor="_Toc170060370" w:history="1">
+          <w:hyperlink w:anchor="_Toc170638268" w:history="1">
             <w:r>
               <w:rPr>
                 <w:rStyle w:val="Hyperlink"/>
@@ -465,7 +1625,7 @@
                 <w:noProof/>
                 <w:webHidden/>
               </w:rPr>
-              <w:instrText xml:space="preserve"> PAGEREF _Toc170060370 \h </w:instrText>
+              <w:instrText xml:space="preserve"> PAGEREF _Toc170638268 \h </w:instrText>
             </w:r>
             <w:r>
               <w:rPr>
@@ -510,7 +1670,7 @@
               <w:lang w:eastAsia="de-CH"/>
             </w:rPr>
           </w:pPr>
-          <w:hyperlink w:anchor="_Toc170060371" w:history="1">
+          <w:hyperlink w:anchor="_Toc170638269" w:history="1">
             <w:r>
               <w:rPr>
                 <w:rStyle w:val="Hyperlink"/>
@@ -537,7 +1697,7 @@
                 <w:noProof/>
                 <w:webHidden/>
               </w:rPr>
-              <w:instrText xml:space="preserve"> PAGEREF _Toc170060371 \h </w:instrText>
+              <w:instrText xml:space="preserve"> PAGEREF _Toc170638269 \h </w:instrText>
             </w:r>
             <w:r>
               <w:rPr>
@@ -582,7 +1742,7 @@
               <w:lang w:eastAsia="de-CH"/>
             </w:rPr>
           </w:pPr>
-          <w:hyperlink w:anchor="_Toc170060372" w:history="1">
+          <w:hyperlink w:anchor="_Toc170638270" w:history="1">
             <w:r>
               <w:rPr>
                 <w:rStyle w:val="Hyperlink"/>
@@ -609,7 +1769,7 @@
                 <w:noProof/>
                 <w:webHidden/>
               </w:rPr>
-              <w:instrText xml:space="preserve"> PAGEREF _Toc170060372 \h </w:instrText>
+              <w:instrText xml:space="preserve"> PAGEREF _Toc170638270 \h </w:instrText>
             </w:r>
             <w:r>
               <w:rPr>
@@ -654,7 +1814,7 @@
               <w:lang w:eastAsia="de-CH"/>
             </w:rPr>
           </w:pPr>
-          <w:hyperlink w:anchor="_Toc170060373" w:history="1">
+          <w:hyperlink w:anchor="_Toc170638271" w:history="1">
             <w:r>
               <w:rPr>
                 <w:rStyle w:val="Hyperlink"/>
@@ -681,7 +1841,7 @@
                 <w:noProof/>
                 <w:webHidden/>
               </w:rPr>
-              <w:instrText xml:space="preserve"> PAGEREF _Toc170060373 \h </w:instrText>
+              <w:instrText xml:space="preserve"> PAGEREF _Toc170638271 \h </w:instrText>
             </w:r>
             <w:r>
               <w:rPr>
@@ -726,7 +1886,7 @@
               <w:lang w:eastAsia="de-CH"/>
             </w:rPr>
           </w:pPr>
-          <w:hyperlink w:anchor="_Toc170060374" w:history="1">
+          <w:hyperlink w:anchor="_Toc170638272" w:history="1">
             <w:r>
               <w:rPr>
                 <w:rStyle w:val="Hyperlink"/>
@@ -753,7 +1913,7 @@
                 <w:noProof/>
                 <w:webHidden/>
               </w:rPr>
-              <w:instrText xml:space="preserve"> PAGEREF _Toc170060374 \h </w:instrText>
+              <w:instrText xml:space="preserve"> PAGEREF _Toc170638272 \h </w:instrText>
             </w:r>
             <w:r>
               <w:rPr>
@@ -798,7 +1958,7 @@
               <w:lang w:eastAsia="de-CH"/>
             </w:rPr>
           </w:pPr>
-          <w:hyperlink w:anchor="_Toc170060375" w:history="1">
+          <w:hyperlink w:anchor="_Toc170638273" w:history="1">
             <w:r>
               <w:rPr>
                 <w:rStyle w:val="Hyperlink"/>
@@ -825,7 +1985,7 @@
                 <w:noProof/>
                 <w:webHidden/>
               </w:rPr>
-              <w:instrText xml:space="preserve"> PAGEREF _Toc170060375 \h </w:instrText>
+              <w:instrText xml:space="preserve"> PAGEREF _Toc170638273 \h </w:instrText>
             </w:r>
             <w:r>
               <w:rPr>
@@ -870,7 +2030,7 @@
               <w:lang w:eastAsia="de-CH"/>
             </w:rPr>
           </w:pPr>
-          <w:hyperlink w:anchor="_Toc170060376" w:history="1">
+          <w:hyperlink w:anchor="_Toc170638274" w:history="1">
             <w:r>
               <w:rPr>
                 <w:rStyle w:val="Hyperlink"/>
@@ -897,7 +2057,7 @@
                 <w:noProof/>
                 <w:webHidden/>
               </w:rPr>
-              <w:instrText xml:space="preserve"> PAGEREF _Toc170060376 \h </w:instrText>
+              <w:instrText xml:space="preserve"> PAGEREF _Toc170638274 \h </w:instrText>
             </w:r>
             <w:r>
               <w:rPr>
@@ -942,7 +2102,7 @@
               <w:lang w:eastAsia="de-CH"/>
             </w:rPr>
           </w:pPr>
-          <w:hyperlink w:anchor="_Toc170060377" w:history="1">
+          <w:hyperlink w:anchor="_Toc170638275" w:history="1">
             <w:r>
               <w:rPr>
                 <w:rStyle w:val="Hyperlink"/>
@@ -969,7 +2129,7 @@
                 <w:noProof/>
                 <w:webHidden/>
               </w:rPr>
-              <w:instrText xml:space="preserve"> PAGEREF _Toc170060377 \h </w:instrText>
+              <w:instrText xml:space="preserve"> PAGEREF _Toc170638275 \h </w:instrText>
             </w:r>
             <w:r>
               <w:rPr>
@@ -1014,7 +2174,7 @@
               <w:lang w:eastAsia="de-CH"/>
             </w:rPr>
           </w:pPr>
-          <w:hyperlink w:anchor="_Toc170060378" w:history="1">
+          <w:hyperlink w:anchor="_Toc170638276" w:history="1">
             <w:r>
               <w:rPr>
                 <w:rStyle w:val="Hyperlink"/>
@@ -1041,7 +2201,7 @@
                 <w:noProof/>
                 <w:webHidden/>
               </w:rPr>
-              <w:instrText xml:space="preserve"> PAGEREF _Toc170060378 \h </w:instrText>
+              <w:instrText xml:space="preserve"> PAGEREF _Toc170638276 \h </w:instrText>
             </w:r>
             <w:r>
               <w:rPr>
@@ -1086,7 +2246,7 @@
               <w:lang w:eastAsia="de-CH"/>
             </w:rPr>
           </w:pPr>
-          <w:hyperlink w:anchor="_Toc170060379" w:history="1">
+          <w:hyperlink w:anchor="_Toc170638277" w:history="1">
             <w:r>
               <w:rPr>
                 <w:rStyle w:val="Hyperlink"/>
@@ -1113,7 +2273,7 @@
                 <w:noProof/>
                 <w:webHidden/>
               </w:rPr>
-              <w:instrText xml:space="preserve"> PAGEREF _Toc170060379 \h </w:instrText>
+              <w:instrText xml:space="preserve"> PAGEREF _Toc170638277 \h </w:instrText>
             </w:r>
             <w:r>
               <w:rPr>
@@ -1158,7 +2318,7 @@
               <w:lang w:eastAsia="de-CH"/>
             </w:rPr>
           </w:pPr>
-          <w:hyperlink w:anchor="_Toc170060380" w:history="1">
+          <w:hyperlink w:anchor="_Toc170638278" w:history="1">
             <w:r>
               <w:rPr>
                 <w:rStyle w:val="Hyperlink"/>
@@ -1185,7 +2345,7 @@
                 <w:noProof/>
                 <w:webHidden/>
               </w:rPr>
-              <w:instrText xml:space="preserve"> PAGEREF _Toc170060380 \h </w:instrText>
+              <w:instrText xml:space="preserve"> PAGEREF _Toc170638278 \h </w:instrText>
             </w:r>
             <w:r>
               <w:rPr>
@@ -1230,7 +2390,7 @@
               <w:lang w:eastAsia="de-CH"/>
             </w:rPr>
           </w:pPr>
-          <w:hyperlink w:anchor="_Toc170060381" w:history="1">
+          <w:hyperlink w:anchor="_Toc170638279" w:history="1">
             <w:r>
               <w:rPr>
                 <w:rStyle w:val="Hyperlink"/>
@@ -1257,7 +2417,7 @@
                 <w:noProof/>
                 <w:webHidden/>
               </w:rPr>
-              <w:instrText xml:space="preserve"> PAGEREF _Toc170060381 \h </w:instrText>
+              <w:instrText xml:space="preserve"> PAGEREF _Toc170638279 \h </w:instrText>
             </w:r>
             <w:r>
               <w:rPr>
@@ -1302,7 +2462,7 @@
               <w:lang w:eastAsia="de-CH"/>
             </w:rPr>
           </w:pPr>
-          <w:hyperlink w:anchor="_Toc170060382" w:history="1">
+          <w:hyperlink w:anchor="_Toc170638280" w:history="1">
             <w:r>
               <w:rPr>
                 <w:rStyle w:val="Hyperlink"/>
@@ -1329,7 +2489,7 @@
                 <w:noProof/>
                 <w:webHidden/>
               </w:rPr>
-              <w:instrText xml:space="preserve"> PAGEREF _Toc170060382 \h </w:instrText>
+              <w:instrText xml:space="preserve"> PAGEREF _Toc170638280 \h </w:instrText>
             </w:r>
             <w:r>
               <w:rPr>
@@ -1374,7 +2534,7 @@
               <w:lang w:eastAsia="de-CH"/>
             </w:rPr>
           </w:pPr>
-          <w:hyperlink w:anchor="_Toc170060383" w:history="1">
+          <w:hyperlink w:anchor="_Toc170638281" w:history="1">
             <w:r>
               <w:rPr>
                 <w:rStyle w:val="Hyperlink"/>
@@ -1401,7 +2561,7 @@
                 <w:noProof/>
                 <w:webHidden/>
               </w:rPr>
-              <w:instrText xml:space="preserve"> PAGEREF _Toc170060383 \h </w:instrText>
+              <w:instrText xml:space="preserve"> PAGEREF _Toc170638281 \h </w:instrText>
             </w:r>
             <w:r>
               <w:rPr>
@@ -1446,7 +2606,7 @@
               <w:lang w:eastAsia="de-CH"/>
             </w:rPr>
           </w:pPr>
-          <w:hyperlink w:anchor="_Toc170060384" w:history="1">
+          <w:hyperlink w:anchor="_Toc170638282" w:history="1">
             <w:r>
               <w:rPr>
                 <w:rStyle w:val="Hyperlink"/>
@@ -1473,7 +2633,7 @@
                 <w:noProof/>
                 <w:webHidden/>
               </w:rPr>
-              <w:instrText xml:space="preserve"> PAGEREF _Toc170060384 \h </w:instrText>
+              <w:instrText xml:space="preserve"> PAGEREF _Toc170638282 \h </w:instrText>
             </w:r>
             <w:r>
               <w:rPr>
@@ -1518,7 +2678,7 @@
               <w:lang w:eastAsia="de-CH"/>
             </w:rPr>
           </w:pPr>
-          <w:hyperlink w:anchor="_Toc170060385" w:history="1">
+          <w:hyperlink w:anchor="_Toc170638283" w:history="1">
             <w:r>
               <w:rPr>
                 <w:rStyle w:val="Hyperlink"/>
@@ -1545,7 +2705,7 @@
                 <w:noProof/>
                 <w:webHidden/>
               </w:rPr>
-              <w:instrText xml:space="preserve"> PAGEREF _Toc170060385 \h </w:instrText>
+              <w:instrText xml:space="preserve"> PAGEREF _Toc170638283 \h </w:instrText>
             </w:r>
             <w:r>
               <w:rPr>
@@ -1590,7 +2750,7 @@
               <w:lang w:eastAsia="de-CH"/>
             </w:rPr>
           </w:pPr>
-          <w:hyperlink w:anchor="_Toc170060386" w:history="1">
+          <w:hyperlink w:anchor="_Toc170638284" w:history="1">
             <w:r>
               <w:rPr>
                 <w:rStyle w:val="Hyperlink"/>
@@ -1617,7 +2777,7 @@
                 <w:noProof/>
                 <w:webHidden/>
               </w:rPr>
-              <w:instrText xml:space="preserve"> PAGEREF _Toc170060386 \h </w:instrText>
+              <w:instrText xml:space="preserve"> PAGEREF _Toc170638284 \h </w:instrText>
             </w:r>
             <w:r>
               <w:rPr>
@@ -1662,7 +2822,7 @@
               <w:lang w:eastAsia="de-CH"/>
             </w:rPr>
           </w:pPr>
-          <w:hyperlink w:anchor="_Toc170060387" w:history="1">
+          <w:hyperlink w:anchor="_Toc170638285" w:history="1">
             <w:r>
               <w:rPr>
                 <w:rStyle w:val="Hyperlink"/>
@@ -1689,7 +2849,7 @@
                 <w:noProof/>
                 <w:webHidden/>
               </w:rPr>
-              <w:instrText xml:space="preserve"> PAGEREF _Toc170060387 \h </w:instrText>
+              <w:instrText xml:space="preserve"> PAGEREF _Toc170638285 \h </w:instrText>
             </w:r>
             <w:r>
               <w:rPr>
@@ -1734,7 +2894,7 @@
               <w:lang w:eastAsia="de-CH"/>
             </w:rPr>
           </w:pPr>
-          <w:hyperlink w:anchor="_Toc170060388" w:history="1">
+          <w:hyperlink w:anchor="_Toc170638286" w:history="1">
             <w:r>
               <w:rPr>
                 <w:rStyle w:val="Hyperlink"/>
@@ -1761,7 +2921,7 @@
                 <w:noProof/>
                 <w:webHidden/>
               </w:rPr>
-              <w:instrText xml:space="preserve"> PAGEREF _Toc170060388 \h </w:instrText>
+              <w:instrText xml:space="preserve"> PAGEREF _Toc170638286 \h </w:instrText>
             </w:r>
             <w:r>
               <w:rPr>
@@ -1806,7 +2966,7 @@
               <w:lang w:eastAsia="de-CH"/>
             </w:rPr>
           </w:pPr>
-          <w:hyperlink w:anchor="_Toc170060389" w:history="1">
+          <w:hyperlink w:anchor="_Toc170638287" w:history="1">
             <w:r>
               <w:rPr>
                 <w:rStyle w:val="Hyperlink"/>
@@ -1834,7 +2994,7 @@
                 <w:noProof/>
                 <w:webHidden/>
               </w:rPr>
-              <w:instrText xml:space="preserve"> PAGEREF _Toc170060389 \h </w:instrText>
+              <w:instrText xml:space="preserve"> PAGEREF _Toc170638287 \h </w:instrText>
             </w:r>
             <w:r>
               <w:rPr>
@@ -1879,7 +3039,7 @@
               <w:lang w:eastAsia="de-CH"/>
             </w:rPr>
           </w:pPr>
-          <w:hyperlink w:anchor="_Toc170060390" w:history="1">
+          <w:hyperlink w:anchor="_Toc170638288" w:history="1">
             <w:r>
               <w:rPr>
                 <w:rStyle w:val="Hyperlink"/>
@@ -1906,7 +3066,7 @@
                 <w:noProof/>
                 <w:webHidden/>
               </w:rPr>
-              <w:instrText xml:space="preserve"> PAGEREF _Toc170060390 \h </w:instrText>
+              <w:instrText xml:space="preserve"> PAGEREF _Toc170638288 \h </w:instrText>
             </w:r>
             <w:r>
               <w:rPr>
@@ -1951,7 +3111,7 @@
               <w:lang w:eastAsia="de-CH"/>
             </w:rPr>
           </w:pPr>
-          <w:hyperlink w:anchor="_Toc170060391" w:history="1">
+          <w:hyperlink w:anchor="_Toc170638289" w:history="1">
             <w:r>
               <w:rPr>
                 <w:rStyle w:val="Hyperlink"/>
@@ -1978,7 +3138,7 @@
                 <w:noProof/>
                 <w:webHidden/>
               </w:rPr>
-              <w:instrText xml:space="preserve"> PAGEREF _Toc170060391 \h </w:instrText>
+              <w:instrText xml:space="preserve"> PAGEREF _Toc170638289 \h </w:instrText>
             </w:r>
             <w:r>
               <w:rPr>
@@ -2023,7 +3183,7 @@
               <w:lang w:eastAsia="de-CH"/>
             </w:rPr>
           </w:pPr>
-          <w:hyperlink w:anchor="_Toc170060392" w:history="1">
+          <w:hyperlink w:anchor="_Toc170638290" w:history="1">
             <w:r>
               <w:rPr>
                 <w:rStyle w:val="Hyperlink"/>
@@ -2050,7 +3210,7 @@
                 <w:noProof/>
                 <w:webHidden/>
               </w:rPr>
-              <w:instrText xml:space="preserve"> PAGEREF _Toc170060392 \h </w:instrText>
+              <w:instrText xml:space="preserve"> PAGEREF _Toc170638290 \h </w:instrText>
             </w:r>
             <w:r>
               <w:rPr>
@@ -2095,7 +3255,7 @@
               <w:lang w:eastAsia="de-CH"/>
             </w:rPr>
           </w:pPr>
-          <w:hyperlink w:anchor="_Toc170060393" w:history="1">
+          <w:hyperlink w:anchor="_Toc170638291" w:history="1">
             <w:r>
               <w:rPr>
                 <w:rStyle w:val="Hyperlink"/>
@@ -2122,7 +3282,7 @@
                 <w:noProof/>
                 <w:webHidden/>
               </w:rPr>
-              <w:instrText xml:space="preserve"> PAGEREF _Toc170060393 \h </w:instrText>
+              <w:instrText xml:space="preserve"> PAGEREF _Toc170638291 \h </w:instrText>
             </w:r>
             <w:r>
               <w:rPr>
@@ -2167,7 +3327,7 @@
               <w:lang w:eastAsia="de-CH"/>
             </w:rPr>
           </w:pPr>
-          <w:hyperlink w:anchor="_Toc170060394" w:history="1">
+          <w:hyperlink w:anchor="_Toc170638292" w:history="1">
             <w:r>
               <w:rPr>
                 <w:rStyle w:val="Hyperlink"/>
@@ -2194,7 +3354,7 @@
                 <w:noProof/>
                 <w:webHidden/>
               </w:rPr>
-              <w:instrText xml:space="preserve"> PAGEREF _Toc170060394 \h </w:instrText>
+              <w:instrText xml:space="preserve"> PAGEREF _Toc170638292 \h </w:instrText>
             </w:r>
             <w:r>
               <w:rPr>
@@ -2239,7 +3399,7 @@
               <w:lang w:eastAsia="de-CH"/>
             </w:rPr>
           </w:pPr>
-          <w:hyperlink w:anchor="_Toc170060395" w:history="1">
+          <w:hyperlink w:anchor="_Toc170638293" w:history="1">
             <w:r>
               <w:rPr>
                 <w:rStyle w:val="Hyperlink"/>
@@ -2266,7 +3426,7 @@
                 <w:noProof/>
                 <w:webHidden/>
               </w:rPr>
-              <w:instrText xml:space="preserve"> PAGEREF _Toc170060395 \h </w:instrText>
+              <w:instrText xml:space="preserve"> PAGEREF _Toc170638293 \h </w:instrText>
             </w:r>
             <w:r>
               <w:rPr>
@@ -2311,7 +3471,7 @@
               <w:lang w:eastAsia="de-CH"/>
             </w:rPr>
           </w:pPr>
-          <w:hyperlink w:anchor="_Toc170060396" w:history="1">
+          <w:hyperlink w:anchor="_Toc170638294" w:history="1">
             <w:r>
               <w:rPr>
                 <w:rStyle w:val="Hyperlink"/>
@@ -2338,7 +3498,7 @@
                 <w:noProof/>
                 <w:webHidden/>
               </w:rPr>
-              <w:instrText xml:space="preserve"> PAGEREF _Toc170060396 \h </w:instrText>
+              <w:instrText xml:space="preserve"> PAGEREF _Toc170638294 \h </w:instrText>
             </w:r>
             <w:r>
               <w:rPr>
@@ -2383,7 +3543,7 @@
               <w:lang w:eastAsia="de-CH"/>
             </w:rPr>
           </w:pPr>
-          <w:hyperlink w:anchor="_Toc170060397" w:history="1">
+          <w:hyperlink w:anchor="_Toc170638295" w:history="1">
             <w:r>
               <w:rPr>
                 <w:rStyle w:val="Hyperlink"/>
@@ -2410,7 +3570,7 @@
                 <w:noProof/>
                 <w:webHidden/>
               </w:rPr>
-              <w:instrText xml:space="preserve"> PAGEREF _Toc170060397 \h </w:instrText>
+              <w:instrText xml:space="preserve"> PAGEREF _Toc170638295 \h </w:instrText>
             </w:r>
             <w:r>
               <w:rPr>
@@ -2455,7 +3615,7 @@
               <w:lang w:eastAsia="de-CH"/>
             </w:rPr>
           </w:pPr>
-          <w:hyperlink w:anchor="_Toc170060398" w:history="1">
+          <w:hyperlink w:anchor="_Toc170638296" w:history="1">
             <w:r>
               <w:rPr>
                 <w:rStyle w:val="Hyperlink"/>
@@ -2482,7 +3642,7 @@
                 <w:noProof/>
                 <w:webHidden/>
               </w:rPr>
-              <w:instrText xml:space="preserve"> PAGEREF _Toc170060398 \h </w:instrText>
+              <w:instrText xml:space="preserve"> PAGEREF _Toc170638296 \h </w:instrText>
             </w:r>
             <w:r>
               <w:rPr>
@@ -2527,7 +3687,7 @@
               <w:lang w:eastAsia="de-CH"/>
             </w:rPr>
           </w:pPr>
-          <w:hyperlink w:anchor="_Toc170060399" w:history="1">
+          <w:hyperlink w:anchor="_Toc170638297" w:history="1">
             <w:r>
               <w:rPr>
                 <w:rStyle w:val="Hyperlink"/>
@@ -2554,7 +3714,7 @@
                 <w:noProof/>
                 <w:webHidden/>
               </w:rPr>
-              <w:instrText xml:space="preserve"> PAGEREF _Toc170060399 \h </w:instrText>
+              <w:instrText xml:space="preserve"> PAGEREF _Toc170638297 \h </w:instrText>
             </w:r>
             <w:r>
               <w:rPr>
@@ -2599,7 +3759,7 @@
               <w:lang w:eastAsia="de-CH"/>
             </w:rPr>
           </w:pPr>
-          <w:hyperlink w:anchor="_Toc170060400" w:history="1">
+          <w:hyperlink w:anchor="_Toc170638298" w:history="1">
             <w:r>
               <w:rPr>
                 <w:rStyle w:val="Hyperlink"/>
@@ -2626,7 +3786,7 @@
                 <w:noProof/>
                 <w:webHidden/>
               </w:rPr>
-              <w:instrText xml:space="preserve"> PAGEREF _Toc170060400 \h </w:instrText>
+              <w:instrText xml:space="preserve"> PAGEREF _Toc170638298 \h </w:instrText>
             </w:r>
             <w:r>
               <w:rPr>
@@ -2671,7 +3831,7 @@
               <w:lang w:eastAsia="de-CH"/>
             </w:rPr>
           </w:pPr>
-          <w:hyperlink w:anchor="_Toc170060401" w:history="1">
+          <w:hyperlink w:anchor="_Toc170638299" w:history="1">
             <w:r>
               <w:rPr>
                 <w:rStyle w:val="Hyperlink"/>
@@ -2698,7 +3858,7 @@
                 <w:noProof/>
                 <w:webHidden/>
               </w:rPr>
-              <w:instrText xml:space="preserve"> PAGEREF _Toc170060401 \h </w:instrText>
+              <w:instrText xml:space="preserve"> PAGEREF _Toc170638299 \h </w:instrText>
             </w:r>
             <w:r>
               <w:rPr>
@@ -2743,7 +3903,7 @@
               <w:lang w:eastAsia="de-CH"/>
             </w:rPr>
           </w:pPr>
-          <w:hyperlink w:anchor="_Toc170060402" w:history="1">
+          <w:hyperlink w:anchor="_Toc170638300" w:history="1">
             <w:r>
               <w:rPr>
                 <w:rStyle w:val="Hyperlink"/>
@@ -2770,7 +3930,7 @@
                 <w:noProof/>
                 <w:webHidden/>
               </w:rPr>
-              <w:instrText xml:space="preserve"> PAGEREF _Toc170060402 \h </w:instrText>
+              <w:instrText xml:space="preserve"> PAGEREF _Toc170638300 \h </w:instrText>
             </w:r>
             <w:r>
               <w:rPr>
@@ -2815,7 +3975,7 @@
               <w:lang w:eastAsia="de-CH"/>
             </w:rPr>
           </w:pPr>
-          <w:hyperlink w:anchor="_Toc170060403" w:history="1">
+          <w:hyperlink w:anchor="_Toc170638301" w:history="1">
             <w:r>
               <w:rPr>
                 <w:rStyle w:val="Hyperlink"/>
@@ -2842,7 +4002,7 @@
                 <w:noProof/>
                 <w:webHidden/>
               </w:rPr>
-              <w:instrText xml:space="preserve"> PAGEREF _Toc170060403 \h </w:instrText>
+              <w:instrText xml:space="preserve"> PAGEREF _Toc170638301 \h </w:instrText>
             </w:r>
             <w:r>
               <w:rPr>
@@ -2887,7 +4047,7 @@
               <w:lang w:eastAsia="de-CH"/>
             </w:rPr>
           </w:pPr>
-          <w:hyperlink w:anchor="_Toc170060404" w:history="1">
+          <w:hyperlink w:anchor="_Toc170638302" w:history="1">
             <w:r>
               <w:rPr>
                 <w:rStyle w:val="Hyperlink"/>
@@ -2914,7 +4074,7 @@
                 <w:noProof/>
                 <w:webHidden/>
               </w:rPr>
-              <w:instrText xml:space="preserve"> PAGEREF _Toc170060404 \h </w:instrText>
+              <w:instrText xml:space="preserve"> PAGEREF _Toc170638302 \h </w:instrText>
             </w:r>
             <w:r>
               <w:rPr>
@@ -2959,7 +4119,7 @@
               <w:lang w:eastAsia="de-CH"/>
             </w:rPr>
           </w:pPr>
-          <w:hyperlink w:anchor="_Toc170060405" w:history="1">
+          <w:hyperlink w:anchor="_Toc170638303" w:history="1">
             <w:r>
               <w:rPr>
                 <w:rStyle w:val="Hyperlink"/>
@@ -2986,7 +4146,7 @@
                 <w:noProof/>
                 <w:webHidden/>
               </w:rPr>
-              <w:instrText xml:space="preserve"> PAGEREF _Toc170060405 \h </w:instrText>
+              <w:instrText xml:space="preserve"> PAGEREF _Toc170638303 \h </w:instrText>
             </w:r>
             <w:r>
               <w:rPr>
@@ -3031,7 +4191,7 @@
               <w:lang w:eastAsia="de-CH"/>
             </w:rPr>
           </w:pPr>
-          <w:hyperlink w:anchor="_Toc170060406" w:history="1">
+          <w:hyperlink w:anchor="_Toc170638304" w:history="1">
             <w:r>
               <w:rPr>
                 <w:rStyle w:val="Hyperlink"/>
@@ -3058,7 +4218,7 @@
                 <w:noProof/>
                 <w:webHidden/>
               </w:rPr>
-              <w:instrText xml:space="preserve"> PAGEREF _Toc170060406 \h </w:instrText>
+              <w:instrText xml:space="preserve"> PAGEREF _Toc170638304 \h </w:instrText>
             </w:r>
             <w:r>
               <w:rPr>
@@ -3103,7 +4263,7 @@
               <w:lang w:eastAsia="de-CH"/>
             </w:rPr>
           </w:pPr>
-          <w:hyperlink w:anchor="_Toc170060407" w:history="1">
+          <w:hyperlink w:anchor="_Toc170638305" w:history="1">
             <w:r>
               <w:rPr>
                 <w:rStyle w:val="Hyperlink"/>
@@ -3130,7 +4290,7 @@
                 <w:noProof/>
                 <w:webHidden/>
               </w:rPr>
-              <w:instrText xml:space="preserve"> PAGEREF _Toc170060407 \h </w:instrText>
+              <w:instrText xml:space="preserve"> PAGEREF _Toc170638305 \h </w:instrText>
             </w:r>
             <w:r>
               <w:rPr>
@@ -3175,7 +4335,7 @@
               <w:lang w:eastAsia="de-CH"/>
             </w:rPr>
           </w:pPr>
-          <w:hyperlink w:anchor="_Toc170060408" w:history="1">
+          <w:hyperlink w:anchor="_Toc170638306" w:history="1">
             <w:r>
               <w:rPr>
                 <w:rStyle w:val="Hyperlink"/>
@@ -3202,7 +4362,7 @@
                 <w:noProof/>
                 <w:webHidden/>
               </w:rPr>
-              <w:instrText xml:space="preserve"> PAGEREF _Toc170060408 \h </w:instrText>
+              <w:instrText xml:space="preserve"> PAGEREF _Toc170638306 \h </w:instrText>
             </w:r>
             <w:r>
               <w:rPr>
@@ -3247,7 +4407,7 @@
               <w:lang w:eastAsia="de-CH"/>
             </w:rPr>
           </w:pPr>
-          <w:hyperlink w:anchor="_Toc170060409" w:history="1">
+          <w:hyperlink w:anchor="_Toc170638307" w:history="1">
             <w:r>
               <w:rPr>
                 <w:rStyle w:val="Hyperlink"/>
@@ -3274,7 +4434,7 @@
                 <w:noProof/>
                 <w:webHidden/>
               </w:rPr>
-              <w:instrText xml:space="preserve"> PAGEREF _Toc170060409 \h </w:instrText>
+              <w:instrText xml:space="preserve"> PAGEREF _Toc170638307 \h </w:instrText>
             </w:r>
             <w:r>
               <w:rPr>
@@ -3319,7 +4479,7 @@
               <w:lang w:eastAsia="de-CH"/>
             </w:rPr>
           </w:pPr>
-          <w:hyperlink w:anchor="_Toc170060410" w:history="1">
+          <w:hyperlink w:anchor="_Toc170638308" w:history="1">
             <w:r>
               <w:rPr>
                 <w:rStyle w:val="Hyperlink"/>
@@ -3346,7 +4506,7 @@
                 <w:noProof/>
                 <w:webHidden/>
               </w:rPr>
-              <w:instrText xml:space="preserve"> PAGEREF _Toc170060410 \h </w:instrText>
+              <w:instrText xml:space="preserve"> PAGEREF _Toc170638308 \h </w:instrText>
             </w:r>
             <w:r>
               <w:rPr>
@@ -3391,7 +4551,7 @@
               <w:lang w:eastAsia="de-CH"/>
             </w:rPr>
           </w:pPr>
-          <w:hyperlink w:anchor="_Toc170060411" w:history="1">
+          <w:hyperlink w:anchor="_Toc170638309" w:history="1">
             <w:r>
               <w:rPr>
                 <w:rStyle w:val="Hyperlink"/>
@@ -3418,7 +4578,7 @@
                 <w:noProof/>
                 <w:webHidden/>
               </w:rPr>
-              <w:instrText xml:space="preserve"> PAGEREF _Toc170060411 \h </w:instrText>
+              <w:instrText xml:space="preserve"> PAGEREF _Toc170638309 \h </w:instrText>
             </w:r>
             <w:r>
               <w:rPr>
@@ -3463,7 +4623,7 @@
               <w:lang w:eastAsia="de-CH"/>
             </w:rPr>
           </w:pPr>
-          <w:hyperlink w:anchor="_Toc170060412" w:history="1">
+          <w:hyperlink w:anchor="_Toc170638310" w:history="1">
             <w:r>
               <w:rPr>
                 <w:rStyle w:val="Hyperlink"/>
@@ -3490,7 +4650,7 @@
                 <w:noProof/>
                 <w:webHidden/>
               </w:rPr>
-              <w:instrText xml:space="preserve"> PAGEREF _Toc170060412 \h </w:instrText>
+              <w:instrText xml:space="preserve"> PAGEREF _Toc170638310 \h </w:instrText>
             </w:r>
             <w:r>
               <w:rPr>
@@ -3535,7 +4695,7 @@
               <w:lang w:eastAsia="de-CH"/>
             </w:rPr>
           </w:pPr>
-          <w:hyperlink w:anchor="_Toc170060413" w:history="1">
+          <w:hyperlink w:anchor="_Toc170638311" w:history="1">
             <w:r>
               <w:rPr>
                 <w:rStyle w:val="Hyperlink"/>
@@ -3562,7 +4722,7 @@
                 <w:noProof/>
                 <w:webHidden/>
               </w:rPr>
-              <w:instrText xml:space="preserve"> PAGEREF _Toc170060413 \h </w:instrText>
+              <w:instrText xml:space="preserve"> PAGEREF _Toc170638311 \h </w:instrText>
             </w:r>
             <w:r>
               <w:rPr>
@@ -3607,7 +4767,7 @@
               <w:lang w:eastAsia="de-CH"/>
             </w:rPr>
           </w:pPr>
-          <w:hyperlink w:anchor="_Toc170060414" w:history="1">
+          <w:hyperlink w:anchor="_Toc170638312" w:history="1">
             <w:r>
               <w:rPr>
                 <w:rStyle w:val="Hyperlink"/>
@@ -3634,7 +4794,7 @@
                 <w:noProof/>
                 <w:webHidden/>
               </w:rPr>
-              <w:instrText xml:space="preserve"> PAGEREF _Toc170060414 \h </w:instrText>
+              <w:instrText xml:space="preserve"> PAGEREF _Toc170638312 \h </w:instrText>
             </w:r>
             <w:r>
               <w:rPr>
@@ -3712,7 +4872,7 @@
       <w:pPr>
         <w:pStyle w:val="Heading1"/>
       </w:pPr>
-      <w:bookmarkStart w:id="0" w:name="_Toc170060365"/>
+      <w:bookmarkStart w:id="0" w:name="_Toc170638263"/>
       <w:r>
         <w:lastRenderedPageBreak/>
         <w:t>Introduction</w:t>
@@ -3731,7 +4891,91 @@
           <w:rFonts w:cstheme="minorHAnsi"/>
           <w:lang w:val="en-CH"/>
         </w:rPr>
-        <w:t>Ever since we are born and start crying, emotions have been our internal compass, guiding how we think and act. But emotions are not just inside us. We show them on our faces, giving people around us a peek into how we feel. This nonverbal communication is super important for us to connect and understand each other without saying anything.</w:t>
+        <w:t xml:space="preserve">Ever since we </w:t>
+      </w:r>
+      <w:r>
+        <w:rPr>
+          <w:rFonts w:cstheme="minorHAnsi"/>
+          <w:lang w:val="en-CH"/>
+        </w:rPr>
+        <w:t>were</w:t>
+      </w:r>
+      <w:r>
+        <w:rPr>
+          <w:rFonts w:cstheme="minorHAnsi"/>
+          <w:lang w:val="en-CH"/>
+        </w:rPr>
+        <w:t xml:space="preserve"> born and start</w:t>
+      </w:r>
+      <w:r>
+        <w:rPr>
+          <w:rFonts w:cstheme="minorHAnsi"/>
+          <w:lang w:val="en-CH"/>
+        </w:rPr>
+        <w:t>ed</w:t>
+      </w:r>
+      <w:r>
+        <w:rPr>
+          <w:rFonts w:cstheme="minorHAnsi"/>
+          <w:lang w:val="en-CH"/>
+        </w:rPr>
+        <w:t xml:space="preserve"> crying, emotions have been our </w:t>
+      </w:r>
+      <w:r>
+        <w:rPr>
+          <w:rFonts w:cstheme="minorHAnsi"/>
+          <w:lang w:val="en-CH"/>
+        </w:rPr>
+        <w:t>inner</w:t>
+      </w:r>
+      <w:r>
+        <w:rPr>
+          <w:rFonts w:cstheme="minorHAnsi"/>
+          <w:lang w:val="en-CH"/>
+        </w:rPr>
+        <w:t xml:space="preserve"> compass, guiding how we think and act. But emotions are not just inside us. We show them </w:t>
+      </w:r>
+      <w:r>
+        <w:rPr>
+          <w:rFonts w:cstheme="minorHAnsi"/>
+          <w:lang w:val="en-CH"/>
+        </w:rPr>
+        <w:t>in</w:t>
+      </w:r>
+      <w:r>
+        <w:rPr>
+          <w:rFonts w:cstheme="minorHAnsi"/>
+          <w:lang w:val="en-CH"/>
+        </w:rPr>
+        <w:t xml:space="preserve"> our faces, giving people around us a</w:t>
+      </w:r>
+      <w:r>
+        <w:rPr>
+          <w:rFonts w:cstheme="minorHAnsi"/>
+          <w:lang w:val="en-CH"/>
+        </w:rPr>
+        <w:t>n insight</w:t>
+      </w:r>
+      <w:r>
+        <w:rPr>
+          <w:rFonts w:cstheme="minorHAnsi"/>
+          <w:lang w:val="en-CH"/>
+        </w:rPr>
+        <w:t xml:space="preserve"> into </w:t>
+      </w:r>
+      <w:r>
+        <w:rPr>
+          <w:rFonts w:cstheme="minorHAnsi"/>
+          <w:lang w:val="en-CH"/>
+        </w:rPr>
+        <w:t>our feelings</w:t>
+      </w:r>
+      <w:r>
+        <w:rPr>
+          <w:rFonts w:cstheme="minorHAnsi"/>
+          <w:lang w:val="en-CH"/>
+        </w:rPr>
+        <w:t>. This nonverbal communication is super important for us to connect and understand each other without saying anything.</w:t>
       </w:r>
     </w:p>
     <w:p>
@@ -3815,7 +5059,7 @@
       <w:pPr>
         <w:pStyle w:val="Heading1"/>
       </w:pPr>
-      <w:bookmarkStart w:id="1" w:name="_Toc170060366"/>
+      <w:bookmarkStart w:id="1" w:name="_Toc170638264"/>
       <w:r>
         <w:lastRenderedPageBreak/>
         <w:t>Literature Review</w:t>
@@ -3826,7 +5070,7 @@
       <w:pPr>
         <w:pStyle w:val="Heading2"/>
       </w:pPr>
-      <w:bookmarkStart w:id="2" w:name="_Toc170060367"/>
+      <w:bookmarkStart w:id="2" w:name="_Toc170638265"/>
       <w:r>
         <w:t>Real-Time Facial Expression Recognition</w:t>
       </w:r>
@@ -3858,14 +5102,28 @@
           <w:rFonts w:cstheme="minorHAnsi"/>
           <w:lang w:val="en-CH"/>
         </w:rPr>
-        <w:t xml:space="preserve"> lately because it has so many uses, like improving how people interact with computers, making security systems better, and helping with psychological research. This review looks at the latest developments and methods that researchers have been using in this field.</w:t>
+        <w:t xml:space="preserve"> lately because it has so many uses, like making security systems better, helping with psychological research</w:t>
+      </w:r>
+      <w:r>
+        <w:rPr>
+          <w:rFonts w:cstheme="minorHAnsi"/>
+          <w:lang w:val="en-CH"/>
+        </w:rPr>
+        <w:t xml:space="preserve"> or helping in market research</w:t>
+      </w:r>
+      <w:r>
+        <w:rPr>
+          <w:rFonts w:cstheme="minorHAnsi"/>
+          <w:lang w:val="en-CH"/>
+        </w:rPr>
+        <w:t>. This review looks at the latest developments and methods that researchers have been using in this field.</w:t>
       </w:r>
     </w:p>
     <w:p>
       <w:pPr>
         <w:pStyle w:val="Heading3"/>
       </w:pPr>
-      <w:bookmarkStart w:id="3" w:name="_Toc170060368"/>
+      <w:bookmarkStart w:id="3" w:name="_Toc170638266"/>
       <w:r>
         <w:t>1. Real-Time Facial Emotion Recognition using Deep Learning</w:t>
       </w:r>
@@ -3899,7 +5157,21 @@
           <w:rFonts w:cstheme="minorHAnsi"/>
           <w:lang w:val="en-CH"/>
         </w:rPr>
-        <w:t>). The authors highlight how important preprocessing tasks such as detecting and aligning faces are to improve how accurately emotions can be recognized. They also discuss challenges in processing emotions in real-time, like making sure the system runs fast enough and does not lag</w:t>
+        <w:t>). The authors highlight how important preprocessing tasks such as detecting and aligning faces are to improv</w:t>
+      </w:r>
+      <w:r>
+        <w:rPr>
+          <w:rFonts w:cstheme="minorHAnsi"/>
+          <w:lang w:val="en-CH"/>
+        </w:rPr>
+        <w:t>ing</w:t>
+      </w:r>
+      <w:r>
+        <w:rPr>
+          <w:rFonts w:cstheme="minorHAnsi"/>
+          <w:lang w:val="en-CH"/>
+        </w:rPr>
+        <w:t xml:space="preserve"> how accurately emotions can be recognized. They also discuss challenges in processing emotions in real-time, like making sure the system runs fast enough and does not lag</w:t>
       </w:r>
       <w:r>
         <w:rPr>
@@ -3913,7 +5185,7 @@
       <w:pPr>
         <w:pStyle w:val="Heading3"/>
       </w:pPr>
-      <w:bookmarkStart w:id="4" w:name="_Toc170060369"/>
+      <w:bookmarkStart w:id="4" w:name="_Toc170638267"/>
       <w:r>
         <w:t>2. A Real-Time Facial Expression Recognizer Using Deep Neural Networks</w:t>
       </w:r>
@@ -3938,7 +5210,7 @@
       <w:pPr>
         <w:pStyle w:val="Heading3"/>
       </w:pPr>
-      <w:bookmarkStart w:id="5" w:name="_Toc170060370"/>
+      <w:bookmarkStart w:id="5" w:name="_Toc170638268"/>
       <w:r>
         <w:t>3. Facial Emotion Recognition-Based Real-Time Learner Engagement Detection</w:t>
       </w:r>
@@ -3956,14 +5228,42 @@
           <w:rFonts w:cstheme="minorHAnsi"/>
           <w:lang w:val="en-CH"/>
         </w:rPr>
-        <w:t>In this study, researchers explore using facial emotion recognition to detect learner engagement in live online classes. They use deep learning techniques to analyse facial expressions and measure how engaged students are, which can provide teachers with useful information. The authors also discuss the challenges of processing emotions in real-time during online classes, where conditions can change quickly and aren't always predictable (Gupta et al., 2022).</w:t>
+        <w:t>In this study, researchers explore using facial emotion recognition to detect learner engagement in live online classes. They use deep learning techniques to analyse facial expressions and measure how engaged students are, which can provide teachers with useful information. The authors also discuss the challenges of processing emotions in real-time during online classes, where conditions can change quickly and are</w:t>
+      </w:r>
+      <w:r>
+        <w:rPr>
+          <w:rFonts w:cstheme="minorHAnsi"/>
+          <w:lang w:val="en-CH"/>
+        </w:rPr>
+        <w:t xml:space="preserve"> </w:t>
+      </w:r>
+      <w:r>
+        <w:rPr>
+          <w:rFonts w:cstheme="minorHAnsi"/>
+          <w:lang w:val="en-CH"/>
+        </w:rPr>
+        <w:t>n</w:t>
+      </w:r>
+      <w:r>
+        <w:rPr>
+          <w:rFonts w:cstheme="minorHAnsi"/>
+          <w:lang w:val="en-CH"/>
+        </w:rPr>
+        <w:t>o</w:t>
+      </w:r>
+      <w:r>
+        <w:rPr>
+          <w:rFonts w:cstheme="minorHAnsi"/>
+          <w:lang w:val="en-CH"/>
+        </w:rPr>
+        <w:t>t always predictable (Gupta et al., 2022).</w:t>
       </w:r>
     </w:p>
     <w:p>
       <w:pPr>
         <w:pStyle w:val="Heading3"/>
       </w:pPr>
-      <w:bookmarkStart w:id="6" w:name="_Toc170060371"/>
+      <w:bookmarkStart w:id="6" w:name="_Toc170638269"/>
       <w:r>
         <w:t>4. Facial expression recognition via ResNet-50</w:t>
       </w:r>
@@ -3988,7 +5288,7 @@
       <w:pPr>
         <w:pStyle w:val="Heading3"/>
       </w:pPr>
-      <w:bookmarkStart w:id="7" w:name="_Toc170060372"/>
+      <w:bookmarkStart w:id="7" w:name="_Toc170638270"/>
       <w:r>
         <w:lastRenderedPageBreak/>
         <w:t>5. Facial Expression Recognition using CNN: State of the Art</w:t>
@@ -4007,7 +5307,49 @@
           <w:rFonts w:cstheme="minorHAnsi"/>
           <w:lang w:val="en-CH"/>
         </w:rPr>
-        <w:t>This study explores the use of Convolutional Neural Networks (</w:t>
+        <w:t xml:space="preserve">This study explores the use of </w:t>
+      </w:r>
+      <w:r>
+        <w:rPr>
+          <w:rFonts w:cstheme="minorHAnsi"/>
+          <w:lang w:val="en-CH"/>
+        </w:rPr>
+        <w:t>c</w:t>
+      </w:r>
+      <w:r>
+        <w:rPr>
+          <w:rFonts w:cstheme="minorHAnsi"/>
+          <w:lang w:val="en-CH"/>
+        </w:rPr>
+        <w:t xml:space="preserve">onvolutional </w:t>
+      </w:r>
+      <w:r>
+        <w:rPr>
+          <w:rFonts w:cstheme="minorHAnsi"/>
+          <w:lang w:val="en-CH"/>
+        </w:rPr>
+        <w:t>n</w:t>
+      </w:r>
+      <w:r>
+        <w:rPr>
+          <w:rFonts w:cstheme="minorHAnsi"/>
+          <w:lang w:val="en-CH"/>
+        </w:rPr>
+        <w:t xml:space="preserve">eural </w:t>
+      </w:r>
+      <w:r>
+        <w:rPr>
+          <w:rFonts w:cstheme="minorHAnsi"/>
+          <w:lang w:val="en-CH"/>
+        </w:rPr>
+        <w:t>n</w:t>
+      </w:r>
+      <w:r>
+        <w:rPr>
+          <w:rFonts w:cstheme="minorHAnsi"/>
+          <w:lang w:val="en-CH"/>
+        </w:rPr>
+        <w:t>etworks (</w:t>
       </w:r>
       <w:proofErr w:type="spellStart"/>
       <w:r>
@@ -4062,7 +5404,7 @@
       <w:pPr>
         <w:pStyle w:val="Heading3"/>
       </w:pPr>
-      <w:bookmarkStart w:id="8" w:name="_Toc170060373"/>
+      <w:bookmarkStart w:id="8" w:name="_Toc170638271"/>
       <w:r>
         <w:t>6. Recognizing Facial Expressions using Deep Learning</w:t>
       </w:r>
@@ -4135,7 +5477,7 @@
       <w:pPr>
         <w:pStyle w:val="Heading3"/>
       </w:pPr>
-      <w:bookmarkStart w:id="9" w:name="_Toc170060374"/>
+      <w:bookmarkStart w:id="9" w:name="_Toc170638272"/>
       <w:r>
         <w:t>7. EmotionNet Nano: An Efficient Deep Convolutional Neural Network for Real-Time FER</w:t>
       </w:r>
@@ -4184,7 +5526,7 @@
       <w:pPr>
         <w:pStyle w:val="Heading3"/>
       </w:pPr>
-      <w:bookmarkStart w:id="10" w:name="_Toc170060375"/>
+      <w:bookmarkStart w:id="10" w:name="_Toc170638273"/>
       <w:r>
         <w:lastRenderedPageBreak/>
         <w:t>Conclusion</w:t>
@@ -4203,7 +5545,21 @@
           <w:rFonts w:cstheme="minorHAnsi"/>
           <w:lang w:val="en-CH"/>
         </w:rPr>
-        <w:t xml:space="preserve">In conclusion, recent advances in facial expression recognition using deep learning, such as ResNet-50 and VGG-16, have improved how quickly emotions can be detected across different applications. Researchers are refining CNN designs and exploring new techniques like ensemble and transfer learning for better accuracy. They emphasize the need for diverse datasets to ensure these systems work well in various situations. Future research may focus on refining emotion detection with micro-expressions, adding more facial details, and expanding to </w:t>
+        <w:t xml:space="preserve">In conclusion, recent advances in facial expression recognition using deep learning, such as ResNet-50 and VGG-16, have improved how quickly emotions can be detected across different applications. </w:t>
+      </w:r>
+      <w:r>
+        <w:rPr>
+          <w:rFonts w:cstheme="minorHAnsi"/>
+          <w:lang w:val="en-CH"/>
+        </w:rPr>
+        <w:t>For better accuracy, researchers are refining CNN designs and exploring new techniques like ensemble and transfer learning</w:t>
+      </w:r>
+      <w:r>
+        <w:rPr>
+          <w:rFonts w:cstheme="minorHAnsi"/>
+          <w:lang w:val="en-CH"/>
+        </w:rPr>
+        <w:t xml:space="preserve">. They emphasize the need for diverse datasets to ensure these systems work well in various situations. Future research may focus on refining emotion detection with micro-expressions, adding more facial details, and expanding to </w:t>
       </w:r>
       <w:r>
         <w:rPr>
@@ -4217,14 +5573,49 @@
           <w:rFonts w:cstheme="minorHAnsi"/>
           <w:lang w:val="en-CH"/>
         </w:rPr>
-        <w:t xml:space="preserve"> images and videos. These innovations promise to enhance everyday interactions with computers, improve security measures, and deepen our understanding of emotions through advanced deep learning technologies.</w:t>
+        <w:t xml:space="preserve"> images and videos. These innovations promise to enhance </w:t>
+      </w:r>
+      <w:r>
+        <w:rPr>
+          <w:rFonts w:cstheme="minorHAnsi"/>
+          <w:lang w:val="en-CH"/>
+        </w:rPr>
+        <w:t xml:space="preserve">content </w:t>
+      </w:r>
+      <w:r>
+        <w:rPr>
+          <w:rFonts w:cstheme="minorHAnsi"/>
+          <w:lang w:val="en-CH"/>
+        </w:rPr>
+        <w:t>in advertising, film, and TV</w:t>
+      </w:r>
+      <w:r>
+        <w:rPr>
+          <w:rFonts w:cstheme="minorHAnsi"/>
+          <w:lang w:val="en-CH"/>
+        </w:rPr>
+        <w:t xml:space="preserve">, improve </w:t>
+      </w:r>
+      <w:r>
+        <w:rPr>
+          <w:rFonts w:cstheme="minorHAnsi"/>
+          <w:lang w:val="en-CH"/>
+        </w:rPr>
+        <w:t>products</w:t>
+      </w:r>
+      <w:r>
+        <w:rPr>
+          <w:rFonts w:cstheme="minorHAnsi"/>
+          <w:lang w:val="en-CH"/>
+        </w:rPr>
+        <w:t>, and deepen our understanding of emotions through advanced deep learning technologies.</w:t>
       </w:r>
     </w:p>
     <w:p>
       <w:pPr>
         <w:pStyle w:val="Heading3"/>
       </w:pPr>
-      <w:bookmarkStart w:id="11" w:name="_Toc170060376"/>
+      <w:bookmarkStart w:id="11" w:name="_Toc170638274"/>
       <w:r>
         <w:t>Own Contribution</w:t>
       </w:r>
@@ -4264,7 +5655,7 @@
       <w:pPr>
         <w:pStyle w:val="Heading1"/>
       </w:pPr>
-      <w:bookmarkStart w:id="12" w:name="_Toc170060377"/>
+      <w:bookmarkStart w:id="12" w:name="_Toc170638275"/>
       <w:r>
         <w:lastRenderedPageBreak/>
         <w:t>Data Processing</w:t>
@@ -4275,7 +5666,7 @@
       <w:pPr>
         <w:pStyle w:val="Heading2"/>
       </w:pPr>
-      <w:bookmarkStart w:id="13" w:name="_Toc170060378"/>
+      <w:bookmarkStart w:id="13" w:name="_Toc170638276"/>
       <w:r>
         <w:t>Data Collection</w:t>
       </w:r>
@@ -4347,7 +5738,7 @@
       <w:pPr>
         <w:pStyle w:val="Heading2"/>
       </w:pPr>
-      <w:bookmarkStart w:id="14" w:name="_Toc170060379"/>
+      <w:bookmarkStart w:id="14" w:name="_Toc170638277"/>
       <w:r>
         <w:t>FER2013</w:t>
       </w:r>
@@ -4490,7 +5881,7 @@
           <w:lang w:val="en-CH"/>
         </w:rPr>
       </w:pPr>
-      <w:bookmarkStart w:id="15" w:name="_Toc170060311"/>
+      <w:bookmarkStart w:id="15" w:name="_Toc170637752"/>
       <w:r>
         <w:rPr>
           <w:rFonts w:cstheme="minorHAnsi"/>
@@ -4701,7 +6092,7 @@
           <w:lang w:val="en-CH"/>
         </w:rPr>
       </w:pPr>
-      <w:bookmarkStart w:id="16" w:name="_Toc170060312"/>
+      <w:bookmarkStart w:id="16" w:name="_Toc170637753"/>
       <w:r>
         <w:rPr>
           <w:rFonts w:cstheme="minorHAnsi"/>
@@ -4786,7 +6177,7 @@
       <w:pPr>
         <w:pStyle w:val="Heading2"/>
       </w:pPr>
-      <w:bookmarkStart w:id="17" w:name="_Toc170060380"/>
+      <w:bookmarkStart w:id="17" w:name="_Toc170638278"/>
       <w:r>
         <w:lastRenderedPageBreak/>
         <w:t>Expressions-in-the-Wild (</w:t>
@@ -4827,7 +6218,21 @@
           <w:rFonts w:cstheme="minorHAnsi"/>
           <w:lang w:val="en-CH"/>
         </w:rPr>
-        <w:t xml:space="preserve"> images of various sizes and a separate file with labels. The labels were initially in a List file (.</w:t>
+        <w:t xml:space="preserve"> images of various sizes and a separate file with labels. The labels were initially in a </w:t>
+      </w:r>
+      <w:r>
+        <w:rPr>
+          <w:rFonts w:cstheme="minorHAnsi"/>
+          <w:lang w:val="en-CH"/>
+        </w:rPr>
+        <w:t>l</w:t>
+      </w:r>
+      <w:r>
+        <w:rPr>
+          <w:rFonts w:cstheme="minorHAnsi"/>
+          <w:lang w:val="en-CH"/>
+        </w:rPr>
+        <w:t>ist file (.</w:t>
       </w:r>
       <w:proofErr w:type="spellStart"/>
       <w:r>
@@ -5276,7 +6681,7 @@
           <w:lang w:val="en-US"/>
         </w:rPr>
       </w:pPr>
-      <w:bookmarkStart w:id="18" w:name="_Toc170060313"/>
+      <w:bookmarkStart w:id="18" w:name="_Toc170637754"/>
       <w:r>
         <w:rPr>
           <w:rFonts w:cstheme="minorHAnsi"/>
@@ -5387,7 +6792,7 @@
           <w:lang w:val="en-CH"/>
         </w:rPr>
         <w:drawing>
-          <wp:inline distT="0" distB="0" distL="0" distR="0" wp14:anchorId="440E6F34" wp14:editId="6EA6FDD3">
+          <wp:inline distT="0" distB="0" distL="0" distR="0" wp14:anchorId="440E6F34" wp14:editId="01D92B4B">
             <wp:extent cx="5760720" cy="1850390"/>
             <wp:effectExtent l="0" t="0" r="0" b="0"/>
             <wp:docPr id="2045104994" name="Picture 2" descr="A collage of people's faces&#10;&#10;Description automatically generated"/>
@@ -5438,7 +6843,7 @@
           <w:lang w:val="en-US"/>
         </w:rPr>
       </w:pPr>
-      <w:bookmarkStart w:id="19" w:name="_Toc170060314"/>
+      <w:bookmarkStart w:id="19" w:name="_Toc170637755"/>
       <w:r>
         <w:rPr>
           <w:rFonts w:cstheme="minorHAnsi"/>
@@ -5520,7 +6925,7 @@
           <w:lang w:val="en-CH"/>
         </w:rPr>
         <w:drawing>
-          <wp:inline distT="0" distB="0" distL="0" distR="0" wp14:anchorId="54304EE8" wp14:editId="322FCBB7">
+          <wp:inline distT="0" distB="0" distL="0" distR="0" wp14:anchorId="54304EE8" wp14:editId="4BB1DF87">
             <wp:extent cx="5760720" cy="1850390"/>
             <wp:effectExtent l="0" t="0" r="0" b="0"/>
             <wp:docPr id="950694860" name="Picture 3" descr="A collage of different people&#10;&#10;Description automatically generated"/>
@@ -5571,7 +6976,7 @@
           <w:lang w:val="en-US"/>
         </w:rPr>
       </w:pPr>
-      <w:bookmarkStart w:id="20" w:name="_Toc170060315"/>
+      <w:bookmarkStart w:id="20" w:name="_Toc170637756"/>
       <w:r>
         <w:rPr>
           <w:rFonts w:cstheme="minorHAnsi"/>
@@ -5663,7 +7068,21 @@
           <w:rFonts w:cstheme="minorHAnsi"/>
           <w:lang w:val="en-CH"/>
         </w:rPr>
-        <w:t xml:space="preserve"> and of sufficient quality for training, even those with low confidence values. Additionally, the images are more varied, which should help in making our model more robust. Importantly, they resemble the FER-2013 dataset, which is crucial if we decide to merge both datasets.</w:t>
+        <w:t xml:space="preserve"> and of sufficient quality for training, even those with low confidence values. Additionally, the images are more varied, which should help in making our model more robust. </w:t>
+      </w:r>
+      <w:r>
+        <w:rPr>
+          <w:rFonts w:cstheme="minorHAnsi"/>
+          <w:lang w:val="en-CH"/>
+        </w:rPr>
+        <w:t>Notably, they resemble the FER-2013 dataset, which is critical if we decide to merge both datasets</w:t>
+      </w:r>
+      <w:r>
+        <w:rPr>
+          <w:rFonts w:cstheme="minorHAnsi"/>
+          <w:lang w:val="en-CH"/>
+        </w:rPr>
+        <w:t>.</w:t>
       </w:r>
     </w:p>
     <w:p>
@@ -5712,7 +7131,13 @@
         <w:rPr>
           <w:lang w:val="en-CH"/>
         </w:rPr>
-        <w:t xml:space="preserve"> the distribution of this dataset and unfortunately found similar issues. There was an overabundance of images </w:t>
+        <w:t xml:space="preserve"> its distribution and unfortunately found similar issues</w:t>
+      </w:r>
+      <w:r>
+        <w:rPr>
+          <w:lang w:val="en-CH"/>
+        </w:rPr>
+        <w:t xml:space="preserve">. There was an overabundance of images </w:t>
       </w:r>
       <w:r>
         <w:rPr>
@@ -5793,7 +7218,7 @@
           <w:lang w:val="en-US"/>
         </w:rPr>
       </w:pPr>
-      <w:bookmarkStart w:id="21" w:name="_Toc170060316"/>
+      <w:bookmarkStart w:id="21" w:name="_Toc170637757"/>
       <w:r>
         <w:rPr>
           <w:rFonts w:cstheme="minorHAnsi"/>
@@ -5885,7 +7310,7 @@
       <w:pPr>
         <w:pStyle w:val="Heading2"/>
       </w:pPr>
-      <w:bookmarkStart w:id="22" w:name="_Toc170060381"/>
+      <w:bookmarkStart w:id="22" w:name="_Toc170638279"/>
       <w:r>
         <w:lastRenderedPageBreak/>
         <w:t>Combining FER2013 and ExpW-datasets</w:t>
@@ -5902,7 +7327,13 @@
         <w:rPr>
           <w:lang w:val="en-CH"/>
         </w:rPr>
-        <w:t>Before merging the two datasets, we created a new CSV file containing the combined labels from both datasets. Since the FER-2013 dataset lacked image names, we assigned a name to each image, simplifying later image processing tasks.</w:t>
+        <w:t>We created a new CSV file containing the combined labels from both datasets before merging them.</w:t>
+      </w:r>
+      <w:r>
+        <w:rPr>
+          <w:lang w:val="en-CH"/>
+        </w:rPr>
+        <w:t xml:space="preserve"> Since the FER-2013 dataset lacked image names, we assigned a name to each image, simplifying later image processing tasks.</w:t>
       </w:r>
     </w:p>
     <w:p>
@@ -5984,7 +7415,7 @@
           <w:lang w:val="en-CH"/>
         </w:rPr>
       </w:pPr>
-      <w:bookmarkStart w:id="23" w:name="_Toc170060317"/>
+      <w:bookmarkStart w:id="23" w:name="_Toc170637758"/>
       <w:r>
         <w:rPr>
           <w:rFonts w:cstheme="minorHAnsi"/>
@@ -6146,7 +7577,7 @@
           <w:lang w:val="en-CH"/>
         </w:rPr>
       </w:pPr>
-      <w:bookmarkStart w:id="24" w:name="_Toc170060318"/>
+      <w:bookmarkStart w:id="24" w:name="_Toc170637759"/>
       <w:r>
         <w:rPr>
           <w:rFonts w:cstheme="minorHAnsi"/>
@@ -6278,7 +7709,7 @@
       <w:pPr>
         <w:pStyle w:val="Heading1"/>
       </w:pPr>
-      <w:bookmarkStart w:id="25" w:name="_Toc170060382"/>
+      <w:bookmarkStart w:id="25" w:name="_Toc170638280"/>
       <w:r>
         <w:lastRenderedPageBreak/>
         <w:t>Methods</w:t>
@@ -6289,7 +7720,7 @@
       <w:pPr>
         <w:pStyle w:val="Heading2"/>
       </w:pPr>
-      <w:bookmarkStart w:id="26" w:name="_Toc170060383"/>
+      <w:bookmarkStart w:id="26" w:name="_Toc170638281"/>
       <w:r>
         <w:t>Using SMOTE to</w:t>
       </w:r>
@@ -6395,7 +7826,7 @@
       <w:pPr>
         <w:pStyle w:val="Heading3"/>
       </w:pPr>
-      <w:bookmarkStart w:id="27" w:name="_Toc170060384"/>
+      <w:bookmarkStart w:id="27" w:name="_Toc170638282"/>
       <w:r>
         <w:t>Technical Overview of SMOTE</w:t>
       </w:r>
@@ -6505,7 +7936,6 @@
     </w:p>
     <w:p>
       <w:pPr>
-        <w:spacing w:line="259" w:lineRule="auto"/>
         <w:rPr>
           <w:rFonts w:cstheme="minorHAnsi"/>
           <w:lang w:val="en-US"/>
@@ -6523,7 +7953,7 @@
       <w:pPr>
         <w:pStyle w:val="Heading3"/>
       </w:pPr>
-      <w:bookmarkStart w:id="28" w:name="_Toc170060385"/>
+      <w:bookmarkStart w:id="28" w:name="_Toc170638283"/>
       <w:r>
         <w:lastRenderedPageBreak/>
         <w:t>Implementation of SMOTE</w:t>
@@ -6698,7 +8128,7 @@
           <w:lang w:val="en-US"/>
         </w:rPr>
       </w:pPr>
-      <w:bookmarkStart w:id="29" w:name="_Toc170060319"/>
+      <w:bookmarkStart w:id="29" w:name="_Toc170637760"/>
       <w:r>
         <w:rPr>
           <w:rFonts w:cstheme="minorHAnsi"/>
@@ -6889,7 +8319,14 @@
                 <w:rFonts w:cstheme="minorHAnsi"/>
                 <w:lang w:val="en-US"/>
               </w:rPr>
-              <w:t>0.24</w:t>
+              <w:t>0.</w:t>
+            </w:r>
+            <w:r>
+              <w:rPr>
+                <w:rFonts w:cstheme="minorHAnsi"/>
+                <w:lang w:val="en-US"/>
+              </w:rPr>
+              <w:t>4</w:t>
             </w:r>
           </w:p>
         </w:tc>
@@ -6909,7 +8346,14 @@
                 <w:rFonts w:cstheme="minorHAnsi"/>
                 <w:lang w:val="en-US"/>
               </w:rPr>
-              <w:t>0.41</w:t>
+              <w:t>0.</w:t>
+            </w:r>
+            <w:r>
+              <w:rPr>
+                <w:rFonts w:cstheme="minorHAnsi"/>
+                <w:lang w:val="en-US"/>
+              </w:rPr>
+              <w:t>51</w:t>
             </w:r>
           </w:p>
         </w:tc>
@@ -6956,7 +8400,14 @@
                 <w:rFonts w:cstheme="minorHAnsi"/>
                 <w:lang w:val="en-US"/>
               </w:rPr>
-              <w:t>1.8</w:t>
+              <w:t>1.</w:t>
+            </w:r>
+            <w:r>
+              <w:rPr>
+                <w:rFonts w:cstheme="minorHAnsi"/>
+                <w:lang w:val="en-US"/>
+              </w:rPr>
+              <w:t>45</w:t>
             </w:r>
           </w:p>
         </w:tc>
@@ -7023,7 +8474,14 @@
                 <w:rFonts w:cstheme="minorHAnsi"/>
                 <w:lang w:val="en-US"/>
               </w:rPr>
-              <w:t>0.2</w:t>
+              <w:t>0.</w:t>
+            </w:r>
+            <w:r>
+              <w:rPr>
+                <w:rFonts w:cstheme="minorHAnsi"/>
+                <w:lang w:val="en-US"/>
+              </w:rPr>
+              <w:t>35</w:t>
             </w:r>
           </w:p>
         </w:tc>
@@ -7043,7 +8501,14 @@
                 <w:rFonts w:cstheme="minorHAnsi"/>
                 <w:lang w:val="en-US"/>
               </w:rPr>
-              <w:t>0.51</w:t>
+              <w:t>0.</w:t>
+            </w:r>
+            <w:r>
+              <w:rPr>
+                <w:rFonts w:cstheme="minorHAnsi"/>
+                <w:lang w:val="en-US"/>
+              </w:rPr>
+              <w:t>41</w:t>
             </w:r>
           </w:p>
         </w:tc>
@@ -7090,7 +8555,14 @@
                 <w:rFonts w:cstheme="minorHAnsi"/>
                 <w:lang w:val="en-US"/>
               </w:rPr>
-              <w:t>1.9</w:t>
+              <w:t>1.</w:t>
+            </w:r>
+            <w:r>
+              <w:rPr>
+                <w:rFonts w:cstheme="minorHAnsi"/>
+                <w:lang w:val="en-US"/>
+              </w:rPr>
+              <w:t>68</w:t>
             </w:r>
           </w:p>
         </w:tc>
@@ -7110,7 +8582,14 @@
                 <w:rFonts w:cstheme="minorHAnsi"/>
                 <w:lang w:val="en-US"/>
               </w:rPr>
-              <w:t>1.52</w:t>
+              <w:t>1.5</w:t>
+            </w:r>
+            <w:r>
+              <w:rPr>
+                <w:rFonts w:cstheme="minorHAnsi"/>
+                <w:lang w:val="en-US"/>
+              </w:rPr>
+              <w:t>3</w:t>
             </w:r>
           </w:p>
         </w:tc>
@@ -7166,7 +8645,7 @@
       <w:pPr>
         <w:pStyle w:val="Heading2"/>
       </w:pPr>
-      <w:bookmarkStart w:id="30" w:name="_Toc170060386"/>
+      <w:bookmarkStart w:id="30" w:name="_Toc170638284"/>
       <w:r>
         <w:t>Detailed Explanation of Data Augmentation Techniques</w:t>
       </w:r>
@@ -7311,7 +8790,7 @@
       <w:pPr>
         <w:pStyle w:val="Heading3"/>
       </w:pPr>
-      <w:bookmarkStart w:id="31" w:name="_Toc170060387"/>
+      <w:bookmarkStart w:id="31" w:name="_Toc170638285"/>
       <w:r>
         <w:t>Implementation Using ImageDataGenerator</w:t>
       </w:r>
@@ -7405,7 +8884,7 @@
       <w:pPr>
         <w:pStyle w:val="Heading3"/>
       </w:pPr>
-      <w:bookmarkStart w:id="32" w:name="_Toc170060388"/>
+      <w:bookmarkStart w:id="32" w:name="_Toc170638286"/>
       <w:r>
         <w:lastRenderedPageBreak/>
         <w:t>How Data Augmentation Works</w:t>
@@ -7518,14 +8997,7 @@
           <w:rFonts w:cstheme="minorHAnsi"/>
           <w:lang w:val="en-US"/>
         </w:rPr>
-        <w:t xml:space="preserve"> </w:t>
-      </w:r>
-      <w:r>
-        <w:rPr>
-          <w:rFonts w:cstheme="minorHAnsi"/>
-          <w:lang w:val="en-US"/>
-        </w:rPr>
-        <w:t>(Brownlee, 2019)</w:t>
+        <w:t xml:space="preserve"> (Brownlee, 2019)</w:t>
       </w:r>
       <w:r>
         <w:rPr>
@@ -7543,7 +9015,7 @@
           <w:rFonts w:asciiTheme="minorHAnsi" w:hAnsiTheme="minorHAnsi" w:cstheme="minorHAnsi"/>
         </w:rPr>
       </w:pPr>
-      <w:bookmarkStart w:id="33" w:name="_Toc170060389"/>
+      <w:bookmarkStart w:id="33" w:name="_Toc170638287"/>
       <w:r>
         <w:rPr>
           <w:rStyle w:val="Heading3Char"/>
@@ -7805,7 +9277,14 @@
                 <w:rFonts w:cstheme="minorHAnsi"/>
                 <w:lang w:val="en-US"/>
               </w:rPr>
-              <w:t>0.34</w:t>
+              <w:t>0.3</w:t>
+            </w:r>
+            <w:r>
+              <w:rPr>
+                <w:rFonts w:cstheme="minorHAnsi"/>
+                <w:lang w:val="en-US"/>
+              </w:rPr>
+              <w:t>5</w:t>
             </w:r>
           </w:p>
         </w:tc>
@@ -7872,7 +9351,14 @@
                 <w:rFonts w:cstheme="minorHAnsi"/>
                 <w:lang w:val="en-US"/>
               </w:rPr>
-              <w:t>0.52</w:t>
+              <w:t>0.5</w:t>
+            </w:r>
+            <w:r>
+              <w:rPr>
+                <w:rFonts w:cstheme="minorHAnsi"/>
+                <w:lang w:val="en-US"/>
+              </w:rPr>
+              <w:t>3</w:t>
             </w:r>
           </w:p>
         </w:tc>
@@ -7919,7 +9405,14 @@
                 <w:rFonts w:cstheme="minorHAnsi"/>
                 <w:lang w:val="en-US"/>
               </w:rPr>
-              <w:t>3.47</w:t>
+              <w:t>3.4</w:t>
+            </w:r>
+            <w:r>
+              <w:rPr>
+                <w:rFonts w:cstheme="minorHAnsi"/>
+                <w:lang w:val="en-US"/>
+              </w:rPr>
+              <w:t>7</w:t>
             </w:r>
           </w:p>
         </w:tc>
@@ -7939,7 +9432,14 @@
                 <w:rFonts w:cstheme="minorHAnsi"/>
                 <w:lang w:val="en-US"/>
               </w:rPr>
-              <w:t>2.26</w:t>
+              <w:t>2.2</w:t>
+            </w:r>
+            <w:r>
+              <w:rPr>
+                <w:rFonts w:cstheme="minorHAnsi"/>
+                <w:lang w:val="en-US"/>
+              </w:rPr>
+              <w:t>7</w:t>
             </w:r>
           </w:p>
         </w:tc>
@@ -7957,7 +9457,7 @@
       <w:pPr>
         <w:pStyle w:val="Heading3"/>
       </w:pPr>
-      <w:bookmarkStart w:id="34" w:name="_Toc170060390"/>
+      <w:bookmarkStart w:id="34" w:name="_Toc170638288"/>
       <w:r>
         <w:lastRenderedPageBreak/>
         <w:t>Conclusion</w:t>
@@ -7983,7 +9483,7 @@
       <w:pPr>
         <w:pStyle w:val="Heading2"/>
       </w:pPr>
-      <w:bookmarkStart w:id="35" w:name="_Toc170060391"/>
+      <w:bookmarkStart w:id="35" w:name="_Toc170638289"/>
       <w:r>
         <w:t>Transfer Learning: MobileNetV2, VGG16, and ResNet</w:t>
       </w:r>
@@ -8001,7 +9501,35 @@
           <w:rFonts w:cstheme="minorHAnsi"/>
           <w:lang w:val="en-US"/>
         </w:rPr>
-        <w:t xml:space="preserve">Transfer learning leverages pre-trained models to adapt to new tasks, significantly reducing training time and improving performance, especially when data is limited. Our AI for recognizing emotions employs transfer learning with convolutional neural networks (CNNs), and selecting the right architecture is crucial. Here, we'll explore three prominent architectures for transfer learning: </w:t>
+        <w:t>Transfer learning leverages pre-trained models to adapt to new tasks, significantly reducing training time and improving performance, especially when data is limited. Our AI for recognizing emotions employs transfer learning with convolutional neural networks (CNNs), and selecting the right architecture is crucial. Here, we</w:t>
+      </w:r>
+      <w:r>
+        <w:rPr>
+          <w:rFonts w:cstheme="minorHAnsi"/>
+          <w:lang w:val="en-US"/>
+        </w:rPr>
+        <w:t xml:space="preserve"> will</w:t>
+      </w:r>
+      <w:r>
+        <w:rPr>
+          <w:rFonts w:cstheme="minorHAnsi"/>
+          <w:lang w:val="en-US"/>
+        </w:rPr>
+        <w:t xml:space="preserve"> explore three prominent architectures for transfer learning: MobileNet</w:t>
+      </w:r>
+      <w:r>
+        <w:rPr>
+          <w:rFonts w:cstheme="minorHAnsi"/>
+          <w:lang w:val="en-US"/>
+        </w:rPr>
+        <w:t>V2</w:t>
+      </w:r>
+      <w:r>
+        <w:rPr>
+          <w:rFonts w:cstheme="minorHAnsi"/>
+          <w:lang w:val="en-US"/>
+        </w:rPr>
+        <w:t xml:space="preserve">, VGG16, and </w:t>
       </w:r>
       <w:proofErr w:type="spellStart"/>
       <w:r>
@@ -8009,7 +9537,7 @@
           <w:rFonts w:cstheme="minorHAnsi"/>
           <w:lang w:val="en-US"/>
         </w:rPr>
-        <w:t>MobileNet</w:t>
+        <w:t>ResNet</w:t>
       </w:r>
       <w:proofErr w:type="spellEnd"/>
       <w:r>
@@ -8017,22 +9545,6 @@
           <w:rFonts w:cstheme="minorHAnsi"/>
           <w:lang w:val="en-US"/>
         </w:rPr>
-        <w:t xml:space="preserve">, VGG16, and </w:t>
-      </w:r>
-      <w:proofErr w:type="spellStart"/>
-      <w:r>
-        <w:rPr>
-          <w:rFonts w:cstheme="minorHAnsi"/>
-          <w:lang w:val="en-US"/>
-        </w:rPr>
-        <w:t>ResNet</w:t>
-      </w:r>
-      <w:proofErr w:type="spellEnd"/>
-      <w:r>
-        <w:rPr>
-          <w:rFonts w:cstheme="minorHAnsi"/>
-          <w:lang w:val="en-US"/>
-        </w:rPr>
         <w:t>.</w:t>
       </w:r>
     </w:p>
@@ -8040,7 +9552,7 @@
       <w:pPr>
         <w:pStyle w:val="Heading3"/>
       </w:pPr>
-      <w:bookmarkStart w:id="36" w:name="_Toc170060392"/>
+      <w:bookmarkStart w:id="36" w:name="_Toc170638290"/>
       <w:r>
         <w:rPr>
           <w:rStyle w:val="Strong"/>
@@ -8063,14 +9575,35 @@
           <w:rFonts w:cstheme="minorHAnsi"/>
           <w:lang w:val="en-US"/>
         </w:rPr>
-        <w:t>Imagine a world where your emotion recognition AI can run on your phone! MobileNetV2 thrives in this domain. It's a lightweight CNN, meaning it requires less processing power compared to its counterparts. This efficiency makes it ideal for mobile applications where resources are limited. Despite its compact size, MobileNetV2 delivers impressive accuracy, making it a compelling choice for our project. Transfer learning with MobileNetV2 enables rapid adaptation to emotion recognition tasks with limited computational resources. (Howard et al., 2017)</w:t>
+        <w:t>MobileNetV2</w:t>
+      </w:r>
+      <w:r>
+        <w:rPr>
+          <w:rFonts w:cstheme="minorHAnsi"/>
+          <w:lang w:val="en-US"/>
+        </w:rPr>
+        <w:t xml:space="preserve"> </w:t>
+      </w:r>
+      <w:r>
+        <w:rPr>
+          <w:rFonts w:cstheme="minorHAnsi"/>
+          <w:lang w:val="en-US"/>
+        </w:rPr>
+        <w:t>i</w:t>
+      </w:r>
+      <w:r>
+        <w:rPr>
+          <w:rFonts w:cstheme="minorHAnsi"/>
+          <w:lang w:val="en-US"/>
+        </w:rPr>
+        <w:t>s a lightweight CNN, meaning it requires less processing power compared to its counterparts. This efficiency makes it ideal for mobile applications where resources are limited. Despite its compact size, MobileNetV2 delivers impressive accuracy, making it a compelling choice for our project. Transfer learning with MobileNetV2 enables rapid adaptation to emotion recognition tasks with limited computational resources. (Howard et al., 2017)</w:t>
       </w:r>
     </w:p>
     <w:p>
       <w:pPr>
         <w:pStyle w:val="Heading3"/>
       </w:pPr>
-      <w:bookmarkStart w:id="37" w:name="_Toc170060393"/>
+      <w:bookmarkStart w:id="37" w:name="_Toc170638291"/>
       <w:r>
         <w:rPr>
           <w:rStyle w:val="Strong"/>
@@ -8111,7 +9644,6 @@
     </w:p>
     <w:p>
       <w:pPr>
-        <w:spacing w:line="259" w:lineRule="auto"/>
         <w:rPr>
           <w:rFonts w:eastAsia="Times New Roman"/>
           <w:kern w:val="0"/>
@@ -8133,7 +9665,7 @@
       <w:pPr>
         <w:pStyle w:val="Heading3"/>
       </w:pPr>
-      <w:bookmarkStart w:id="38" w:name="_Toc170060394"/>
+      <w:bookmarkStart w:id="38" w:name="_Toc170638292"/>
       <w:r>
         <w:rPr>
           <w:rStyle w:val="Strong"/>
@@ -8205,7 +9737,7 @@
       <w:pPr>
         <w:pStyle w:val="Heading3"/>
       </w:pPr>
-      <w:bookmarkStart w:id="39" w:name="_Toc170060395"/>
+      <w:bookmarkStart w:id="39" w:name="_Toc170638293"/>
       <w:r>
         <w:rPr>
           <w:rStyle w:val="Strong"/>
@@ -8233,7 +9765,6 @@
     </w:p>
     <w:p>
       <w:pPr>
-        <w:spacing w:line="259" w:lineRule="auto"/>
         <w:rPr>
           <w:rFonts w:cstheme="minorHAnsi"/>
           <w:lang w:val="en-US"/>
@@ -8251,7 +9782,7 @@
       <w:pPr>
         <w:pStyle w:val="Heading2"/>
       </w:pPr>
-      <w:bookmarkStart w:id="40" w:name="_Toc170060396"/>
+      <w:bookmarkStart w:id="40" w:name="_Toc170638294"/>
       <w:r>
         <w:lastRenderedPageBreak/>
         <w:t>Tracking performance with Weights &amp; Biases (W&amp;B)</w:t>
@@ -8277,7 +9808,7 @@
       <w:pPr>
         <w:pStyle w:val="Heading3"/>
       </w:pPr>
-      <w:bookmarkStart w:id="41" w:name="_Toc170060397"/>
+      <w:bookmarkStart w:id="41" w:name="_Toc170638295"/>
       <w:r>
         <w:t xml:space="preserve">What </w:t>
       </w:r>
@@ -8558,7 +10089,21 @@
           <w:rFonts w:cstheme="minorHAnsi"/>
           <w:lang w:val="en-US"/>
         </w:rPr>
-        <w:t>: Tracks prediction error in the validation set.</w:t>
+        <w:t>: Tracks prediction error</w:t>
+      </w:r>
+      <w:r>
+        <w:rPr>
+          <w:rFonts w:cstheme="minorHAnsi"/>
+          <w:lang w:val="en-US"/>
+        </w:rPr>
+        <w:t>s</w:t>
+      </w:r>
+      <w:r>
+        <w:rPr>
+          <w:rFonts w:cstheme="minorHAnsi"/>
+          <w:lang w:val="en-US"/>
+        </w:rPr>
+        <w:t xml:space="preserve"> in the validation set.</w:t>
       </w:r>
     </w:p>
     <w:p>
@@ -8598,7 +10143,7 @@
       <w:pPr>
         <w:pStyle w:val="Heading3"/>
       </w:pPr>
-      <w:bookmarkStart w:id="42" w:name="_Toc170060398"/>
+      <w:bookmarkStart w:id="42" w:name="_Toc170638296"/>
       <w:r>
         <w:t>Categorical Accuracy</w:t>
       </w:r>
@@ -8661,7 +10206,7 @@
       <w:pPr>
         <w:pStyle w:val="Heading3"/>
       </w:pPr>
-      <w:bookmarkStart w:id="43" w:name="_Toc170060399"/>
+      <w:bookmarkStart w:id="43" w:name="_Toc170638297"/>
       <w:r>
         <w:lastRenderedPageBreak/>
         <w:t>Charts</w:t>
@@ -8784,7 +10329,7 @@
           <w14:ligatures w14:val="none"/>
         </w:rPr>
       </w:pPr>
-      <w:bookmarkStart w:id="44" w:name="_Toc170060320"/>
+      <w:bookmarkStart w:id="44" w:name="_Toc170637761"/>
       <w:r>
         <w:rPr>
           <w:rFonts w:cstheme="minorHAnsi"/>
@@ -8828,13 +10373,19 @@
         </w:rPr>
         <w:t>: W&amp;B metrics tracker panel</w:t>
       </w:r>
+      <w:r>
+        <w:rPr>
+          <w:rFonts w:cstheme="minorHAnsi"/>
+        </w:rPr>
+        <w:t xml:space="preserve"> from our model</w:t>
+      </w:r>
       <w:bookmarkEnd w:id="44"/>
     </w:p>
     <w:p>
       <w:pPr>
         <w:pStyle w:val="Heading3"/>
       </w:pPr>
-      <w:bookmarkStart w:id="45" w:name="_Toc170060400"/>
+      <w:bookmarkStart w:id="45" w:name="_Toc170638298"/>
       <w:r>
         <w:t>Setting Up Wandb</w:t>
       </w:r>
@@ -8966,7 +10517,7 @@
       <w:pPr>
         <w:pStyle w:val="Heading1"/>
       </w:pPr>
-      <w:bookmarkStart w:id="46" w:name="_Toc170060401"/>
+      <w:bookmarkStart w:id="46" w:name="_Toc170638299"/>
       <w:r>
         <w:lastRenderedPageBreak/>
         <w:t>Model Validation</w:t>
@@ -8977,7 +10528,7 @@
       <w:pPr>
         <w:pStyle w:val="Heading2"/>
       </w:pPr>
-      <w:bookmarkStart w:id="47" w:name="_Toc170060402"/>
+      <w:bookmarkStart w:id="47" w:name="_Toc170638300"/>
       <w:r>
         <w:t xml:space="preserve">Evaluation </w:t>
       </w:r>
@@ -9314,7 +10865,7 @@
           <w:rFonts w:cstheme="minorHAnsi"/>
         </w:rPr>
       </w:pPr>
-      <w:bookmarkStart w:id="48" w:name="_Toc170060321"/>
+      <w:bookmarkStart w:id="48" w:name="_Toc170637762"/>
       <w:r>
         <w:rPr>
           <w:rFonts w:cstheme="minorHAnsi"/>
@@ -9379,7 +10930,7 @@
       <w:pPr>
         <w:pStyle w:val="Heading2"/>
       </w:pPr>
-      <w:bookmarkStart w:id="49" w:name="_Toc170060403"/>
+      <w:bookmarkStart w:id="49" w:name="_Toc170638301"/>
       <w:r>
         <w:lastRenderedPageBreak/>
         <w:t xml:space="preserve">Evaluation </w:t>
@@ -9506,7 +11057,7 @@
           <w:lang w:val="en-CH"/>
         </w:rPr>
       </w:pPr>
-      <w:bookmarkStart w:id="50" w:name="_Toc170060322"/>
+      <w:bookmarkStart w:id="50" w:name="_Toc170637763"/>
       <w:r>
         <w:rPr>
           <w:rFonts w:cstheme="minorHAnsi"/>
@@ -9760,7 +11311,7 @@
       <w:pPr>
         <w:pStyle w:val="Heading1"/>
       </w:pPr>
-      <w:bookmarkStart w:id="51" w:name="_Toc170060404"/>
+      <w:bookmarkStart w:id="51" w:name="_Toc170638302"/>
       <w:r>
         <w:lastRenderedPageBreak/>
         <w:t>Machine Learning Operations (MLOPS)</w:t>
@@ -9786,7 +11337,7 @@
       <w:pPr>
         <w:pStyle w:val="Heading2"/>
       </w:pPr>
-      <w:bookmarkStart w:id="52" w:name="_Toc170060405"/>
+      <w:bookmarkStart w:id="52" w:name="_Toc170638303"/>
       <w:r>
         <w:t>System Architecture</w:t>
       </w:r>
@@ -9804,17 +11355,15 @@
           <w:rFonts w:cstheme="minorHAnsi"/>
           <w:lang w:val="en-US"/>
         </w:rPr>
-        <w:t xml:space="preserve">The core of our deployment resides on a Google Cloud virtual machine (VM) instance. We opted for </w:t>
-      </w:r>
-      <w:proofErr w:type="gramStart"/>
-      <w:r>
-        <w:rPr>
-          <w:rFonts w:cstheme="minorHAnsi"/>
-          <w:lang w:val="en-US"/>
-        </w:rPr>
-        <w:t>a</w:t>
-      </w:r>
-      <w:proofErr w:type="gramEnd"/>
+        <w:t>The core of our deployment resides on a Google Cloud virtual machine (VM) instance. We opted for a</w:t>
+      </w:r>
+      <w:r>
+        <w:rPr>
+          <w:rFonts w:cstheme="minorHAnsi"/>
+          <w:lang w:val="en-US"/>
+        </w:rPr>
+        <w:t>n</w:t>
+      </w:r>
       <w:r>
         <w:rPr>
           <w:rFonts w:cstheme="minorHAnsi"/>
@@ -9839,7 +11388,7 @@
         <mc:AlternateContent>
           <mc:Choice Requires="wpg">
             <w:drawing>
-              <wp:inline distT="0" distB="0" distL="0" distR="0" wp14:anchorId="0AFD570C" wp14:editId="7B4571E8">
+              <wp:inline distT="0" distB="0" distL="0" distR="0" wp14:anchorId="0AFD570C" wp14:editId="1FD1B8F9">
                 <wp:extent cx="5353685" cy="4109916"/>
                 <wp:effectExtent l="0" t="0" r="0" b="5080"/>
                 <wp:docPr id="1794798816" name="Group 3"/>
@@ -10010,7 +11559,7 @@
           <w:lang w:val="en-US"/>
         </w:rPr>
       </w:pPr>
-      <w:bookmarkStart w:id="53" w:name="_Toc170060323"/>
+      <w:bookmarkStart w:id="53" w:name="_Toc170637764"/>
       <w:r>
         <w:rPr>
           <w:rFonts w:cstheme="minorHAnsi"/>
@@ -10091,7 +11640,7 @@
       <w:pPr>
         <w:pStyle w:val="Heading2"/>
       </w:pPr>
-      <w:bookmarkStart w:id="54" w:name="_Toc170060406"/>
+      <w:bookmarkStart w:id="54" w:name="_Toc170638304"/>
       <w:r>
         <w:lastRenderedPageBreak/>
         <w:t>Deployment Process</w:t>
@@ -10132,7 +11681,7 @@
       <w:pPr>
         <w:pStyle w:val="Heading2"/>
       </w:pPr>
-      <w:bookmarkStart w:id="55" w:name="_Toc170060407"/>
+      <w:bookmarkStart w:id="55" w:name="_Toc170638305"/>
       <w:r>
         <w:t>Model Execution</w:t>
       </w:r>
@@ -10279,7 +11828,7 @@
       <w:pPr>
         <w:pStyle w:val="Heading2"/>
       </w:pPr>
-      <w:bookmarkStart w:id="56" w:name="_Toc170060408"/>
+      <w:bookmarkStart w:id="56" w:name="_Toc170638306"/>
       <w:r>
         <w:t>Scaling and Monitoring</w:t>
       </w:r>
@@ -10319,7 +11868,7 @@
       <w:pPr>
         <w:pStyle w:val="Heading2"/>
       </w:pPr>
-      <w:bookmarkStart w:id="57" w:name="_Toc170060409"/>
+      <w:bookmarkStart w:id="57" w:name="_Toc170638307"/>
       <w:r>
         <w:t>Security Considerations</w:t>
       </w:r>
@@ -10344,7 +11893,7 @@
       <w:pPr>
         <w:pStyle w:val="Heading2"/>
       </w:pPr>
-      <w:bookmarkStart w:id="58" w:name="_Toc170060410"/>
+      <w:bookmarkStart w:id="58" w:name="_Toc170638308"/>
       <w:r>
         <w:t>Conclusion</w:t>
       </w:r>
@@ -10367,7 +11916,6 @@
     </w:p>
     <w:p>
       <w:pPr>
-        <w:spacing w:line="259" w:lineRule="auto"/>
         <w:rPr>
           <w:rFonts w:cstheme="minorHAnsi"/>
           <w:lang w:val="en-US"/>
@@ -10385,7 +11933,7 @@
       <w:pPr>
         <w:pStyle w:val="Heading1"/>
       </w:pPr>
-      <w:bookmarkStart w:id="59" w:name="_Toc170060411"/>
+      <w:bookmarkStart w:id="59" w:name="_Toc170638309"/>
       <w:r>
         <w:lastRenderedPageBreak/>
         <w:t>Table of Figures</w:t>
@@ -10427,7 +11975,7 @@
         </w:rPr>
         <w:fldChar w:fldCharType="separate"/>
       </w:r>
-      <w:hyperlink w:anchor="_Toc170060311" w:history="1">
+      <w:hyperlink w:anchor="_Toc170637752" w:history="1">
         <w:r>
           <w:rPr>
             <w:rStyle w:val="Hyperlink"/>
@@ -10456,7 +12004,7 @@
             <w:noProof/>
             <w:webHidden/>
           </w:rPr>
-          <w:instrText xml:space="preserve"> PAGEREF _Toc170060311 \h </w:instrText>
+          <w:instrText xml:space="preserve"> PAGEREF _Toc170637752 \h </w:instrText>
         </w:r>
         <w:r>
           <w:rPr>
@@ -10501,7 +12049,7 @@
           <w:lang w:eastAsia="de-CH"/>
         </w:rPr>
       </w:pPr>
-      <w:hyperlink w:anchor="_Toc170060312" w:history="1">
+      <w:hyperlink w:anchor="_Toc170637753" w:history="1">
         <w:r>
           <w:rPr>
             <w:rStyle w:val="Hyperlink"/>
@@ -10530,7 +12078,7 @@
             <w:noProof/>
             <w:webHidden/>
           </w:rPr>
-          <w:instrText xml:space="preserve"> PAGEREF _Toc170060312 \h </w:instrText>
+          <w:instrText xml:space="preserve"> PAGEREF _Toc170637753 \h </w:instrText>
         </w:r>
         <w:r>
           <w:rPr>
@@ -10575,7 +12123,7 @@
           <w:lang w:eastAsia="de-CH"/>
         </w:rPr>
       </w:pPr>
-      <w:hyperlink w:anchor="_Toc170060313" w:history="1">
+      <w:hyperlink w:anchor="_Toc170637754" w:history="1">
         <w:r>
           <w:rPr>
             <w:rStyle w:val="Hyperlink"/>
@@ -10604,7 +12152,7 @@
             <w:noProof/>
             <w:webHidden/>
           </w:rPr>
-          <w:instrText xml:space="preserve"> PAGEREF _Toc170060313 \h </w:instrText>
+          <w:instrText xml:space="preserve"> PAGEREF _Toc170637754 \h </w:instrText>
         </w:r>
         <w:r>
           <w:rPr>
@@ -10649,7 +12197,7 @@
           <w:lang w:eastAsia="de-CH"/>
         </w:rPr>
       </w:pPr>
-      <w:hyperlink w:anchor="_Toc170060314" w:history="1">
+      <w:hyperlink w:anchor="_Toc170637755" w:history="1">
         <w:r>
           <w:rPr>
             <w:rStyle w:val="Hyperlink"/>
@@ -10678,7 +12226,7 @@
             <w:noProof/>
             <w:webHidden/>
           </w:rPr>
-          <w:instrText xml:space="preserve"> PAGEREF _Toc170060314 \h </w:instrText>
+          <w:instrText xml:space="preserve"> PAGEREF _Toc170637755 \h </w:instrText>
         </w:r>
         <w:r>
           <w:rPr>
@@ -10723,7 +12271,7 @@
           <w:lang w:eastAsia="de-CH"/>
         </w:rPr>
       </w:pPr>
-      <w:hyperlink w:anchor="_Toc170060315" w:history="1">
+      <w:hyperlink w:anchor="_Toc170637756" w:history="1">
         <w:r>
           <w:rPr>
             <w:rStyle w:val="Hyperlink"/>
@@ -10752,7 +12300,7 @@
             <w:noProof/>
             <w:webHidden/>
           </w:rPr>
-          <w:instrText xml:space="preserve"> PAGEREF _Toc170060315 \h </w:instrText>
+          <w:instrText xml:space="preserve"> PAGEREF _Toc170637756 \h </w:instrText>
         </w:r>
         <w:r>
           <w:rPr>
@@ -10797,7 +12345,7 @@
           <w:lang w:eastAsia="de-CH"/>
         </w:rPr>
       </w:pPr>
-      <w:hyperlink w:anchor="_Toc170060316" w:history="1">
+      <w:hyperlink w:anchor="_Toc170637757" w:history="1">
         <w:r>
           <w:rPr>
             <w:rStyle w:val="Hyperlink"/>
@@ -10826,7 +12374,7 @@
             <w:noProof/>
             <w:webHidden/>
           </w:rPr>
-          <w:instrText xml:space="preserve"> PAGEREF _Toc170060316 \h </w:instrText>
+          <w:instrText xml:space="preserve"> PAGEREF _Toc170637757 \h </w:instrText>
         </w:r>
         <w:r>
           <w:rPr>
@@ -10871,7 +12419,7 @@
           <w:lang w:eastAsia="de-CH"/>
         </w:rPr>
       </w:pPr>
-      <w:hyperlink w:anchor="_Toc170060317" w:history="1">
+      <w:hyperlink w:anchor="_Toc170637758" w:history="1">
         <w:r>
           <w:rPr>
             <w:rStyle w:val="Hyperlink"/>
@@ -10900,7 +12448,7 @@
             <w:noProof/>
             <w:webHidden/>
           </w:rPr>
-          <w:instrText xml:space="preserve"> PAGEREF _Toc170060317 \h </w:instrText>
+          <w:instrText xml:space="preserve"> PAGEREF _Toc170637758 \h </w:instrText>
         </w:r>
         <w:r>
           <w:rPr>
@@ -10945,7 +12493,7 @@
           <w:lang w:eastAsia="de-CH"/>
         </w:rPr>
       </w:pPr>
-      <w:hyperlink w:anchor="_Toc170060318" w:history="1">
+      <w:hyperlink w:anchor="_Toc170637759" w:history="1">
         <w:r>
           <w:rPr>
             <w:rStyle w:val="Hyperlink"/>
@@ -10974,7 +12522,7 @@
             <w:noProof/>
             <w:webHidden/>
           </w:rPr>
-          <w:instrText xml:space="preserve"> PAGEREF _Toc170060318 \h </w:instrText>
+          <w:instrText xml:space="preserve"> PAGEREF _Toc170637759 \h </w:instrText>
         </w:r>
         <w:r>
           <w:rPr>
@@ -11019,7 +12567,7 @@
           <w:lang w:eastAsia="de-CH"/>
         </w:rPr>
       </w:pPr>
-      <w:hyperlink w:anchor="_Toc170060319" w:history="1">
+      <w:hyperlink w:anchor="_Toc170637760" w:history="1">
         <w:r>
           <w:rPr>
             <w:rStyle w:val="Hyperlink"/>
@@ -11047,7 +12595,7 @@
             <w:noProof/>
             <w:webHidden/>
           </w:rPr>
-          <w:instrText xml:space="preserve"> PAGEREF _Toc170060319 \h </w:instrText>
+          <w:instrText xml:space="preserve"> PAGEREF _Toc170637760 \h </w:instrText>
         </w:r>
         <w:r>
           <w:rPr>
@@ -11092,14 +12640,14 @@
           <w:lang w:eastAsia="de-CH"/>
         </w:rPr>
       </w:pPr>
-      <w:hyperlink w:anchor="_Toc170060320" w:history="1">
+      <w:hyperlink w:anchor="_Toc170637761" w:history="1">
         <w:r>
           <w:rPr>
             <w:rStyle w:val="Hyperlink"/>
             <w:rFonts w:cstheme="minorHAnsi"/>
             <w:noProof/>
           </w:rPr>
-          <w:t>Figure 10: W&amp;B metrics tracker panel</w:t>
+          <w:t>Figure 10: W&amp;B metrics tracker panel from our model</w:t>
         </w:r>
         <w:r>
           <w:rPr>
@@ -11120,7 +12668,7 @@
             <w:noProof/>
             <w:webHidden/>
           </w:rPr>
-          <w:instrText xml:space="preserve"> PAGEREF _Toc170060320 \h </w:instrText>
+          <w:instrText xml:space="preserve"> PAGEREF _Toc170637761 \h </w:instrText>
         </w:r>
         <w:r>
           <w:rPr>
@@ -11165,7 +12713,7 @@
           <w:lang w:eastAsia="de-CH"/>
         </w:rPr>
       </w:pPr>
-      <w:hyperlink w:anchor="_Toc170060321" w:history="1">
+      <w:hyperlink w:anchor="_Toc170637762" w:history="1">
         <w:r>
           <w:rPr>
             <w:rStyle w:val="Hyperlink"/>
@@ -11193,7 +12741,7 @@
             <w:noProof/>
             <w:webHidden/>
           </w:rPr>
-          <w:instrText xml:space="preserve"> PAGEREF _Toc170060321 \h </w:instrText>
+          <w:instrText xml:space="preserve"> PAGEREF _Toc170637762 \h </w:instrText>
         </w:r>
         <w:r>
           <w:rPr>
@@ -11238,7 +12786,7 @@
           <w:lang w:eastAsia="de-CH"/>
         </w:rPr>
       </w:pPr>
-      <w:hyperlink w:anchor="_Toc170060322" w:history="1">
+      <w:hyperlink w:anchor="_Toc170637763" w:history="1">
         <w:r>
           <w:rPr>
             <w:rStyle w:val="Hyperlink"/>
@@ -11266,7 +12814,7 @@
             <w:noProof/>
             <w:webHidden/>
           </w:rPr>
-          <w:instrText xml:space="preserve"> PAGEREF _Toc170060322 \h </w:instrText>
+          <w:instrText xml:space="preserve"> PAGEREF _Toc170637763 \h </w:instrText>
         </w:r>
         <w:r>
           <w:rPr>
@@ -11311,7 +12859,7 @@
           <w:lang w:eastAsia="de-CH"/>
         </w:rPr>
       </w:pPr>
-      <w:hyperlink w:anchor="_Toc170060323" w:history="1">
+      <w:hyperlink w:anchor="_Toc170637764" w:history="1">
         <w:r>
           <w:rPr>
             <w:rStyle w:val="Hyperlink"/>
@@ -11339,7 +12887,7 @@
             <w:noProof/>
             <w:webHidden/>
           </w:rPr>
-          <w:instrText xml:space="preserve"> PAGEREF _Toc170060323 \h </w:instrText>
+          <w:instrText xml:space="preserve"> PAGEREF _Toc170637764 \h </w:instrText>
         </w:r>
         <w:r>
           <w:rPr>
@@ -11398,7 +12946,7 @@
       <w:pPr>
         <w:pStyle w:val="Heading1"/>
       </w:pPr>
-      <w:bookmarkStart w:id="60" w:name="_Toc170060412"/>
+      <w:bookmarkStart w:id="60" w:name="_Toc170638310"/>
       <w:r>
         <w:lastRenderedPageBreak/>
         <w:t>References</w:t>
@@ -11459,7 +13007,7 @@
           <w:sz w:val="22"/>
           <w:szCs w:val="22"/>
         </w:rPr>
-        <w:instrText>HYPERLINK "</w:instrText>
+        <w:instrText>HYPERLINK "https://machinelearningmastery.com/how-to-configure-image-data-augmentation-when-training-deep-learning-neural-networks/"</w:instrText>
       </w:r>
       <w:r>
         <w:rPr>
@@ -11468,16 +13016,6 @@
           <w:sz w:val="22"/>
           <w:szCs w:val="22"/>
         </w:rPr>
-        <w:instrText>https://machinelearningmastery.com/how-to-configure-image-data-augmentation-when-training-deep-learning-neural-networks/</w:instrText>
-      </w:r>
-      <w:r>
-        <w:rPr>
-          <w:rStyle w:val="url"/>
-          <w:rFonts w:asciiTheme="minorHAnsi" w:eastAsiaTheme="majorEastAsia" w:hAnsiTheme="minorHAnsi" w:cstheme="minorHAnsi"/>
-          <w:sz w:val="22"/>
-          <w:szCs w:val="22"/>
-        </w:rPr>
-        <w:instrText>"</w:instrText>
       </w:r>
       <w:r>
         <w:rPr>
@@ -12107,55 +13645,17 @@
                 </w:rPr>
                 <w:t xml:space="preserve">. </w:t>
               </w:r>
-              <w:r>
-                <w:rPr>
-                  <w:rFonts w:asciiTheme="minorHAnsi" w:hAnsiTheme="minorHAnsi" w:cstheme="minorHAnsi"/>
-                  <w:sz w:val="22"/>
-                  <w:szCs w:val="22"/>
-                </w:rPr>
-                <w:fldChar w:fldCharType="begin"/>
-              </w:r>
-              <w:r>
-                <w:rPr>
-                  <w:rFonts w:asciiTheme="minorHAnsi" w:hAnsiTheme="minorHAnsi" w:cstheme="minorHAnsi"/>
-                  <w:sz w:val="22"/>
-                  <w:szCs w:val="22"/>
-                </w:rPr>
-                <w:instrText>HYPERLINK "https://doi.org/10.1145/2857546.2857642"</w:instrText>
-              </w:r>
-              <w:r>
-                <w:rPr>
-                  <w:rFonts w:asciiTheme="minorHAnsi" w:hAnsiTheme="minorHAnsi" w:cstheme="minorHAnsi"/>
-                  <w:sz w:val="22"/>
-                  <w:szCs w:val="22"/>
-                </w:rPr>
-              </w:r>
-              <w:r>
-                <w:rPr>
-                  <w:rFonts w:asciiTheme="minorHAnsi" w:hAnsiTheme="minorHAnsi" w:cstheme="minorHAnsi"/>
-                  <w:sz w:val="22"/>
-                  <w:szCs w:val="22"/>
-                </w:rPr>
-                <w:fldChar w:fldCharType="separate"/>
-              </w:r>
-              <w:r>
-                <w:rPr>
-                  <w:rStyle w:val="Hyperlink"/>
-                  <w:rFonts w:asciiTheme="minorHAnsi" w:eastAsiaTheme="majorEastAsia" w:hAnsiTheme="minorHAnsi" w:cstheme="minorHAnsi"/>
-                  <w:sz w:val="22"/>
-                  <w:szCs w:val="22"/>
-                </w:rPr>
-                <w:t>https://doi.org/10.1145/2857546.2857642</w:t>
-              </w:r>
-              <w:r>
-                <w:rPr>
-                  <w:rStyle w:val="Hyperlink"/>
-                  <w:rFonts w:asciiTheme="minorHAnsi" w:eastAsiaTheme="majorEastAsia" w:hAnsiTheme="minorHAnsi" w:cstheme="minorHAnsi"/>
-                  <w:sz w:val="22"/>
-                  <w:szCs w:val="22"/>
-                </w:rPr>
-                <w:fldChar w:fldCharType="end"/>
-              </w:r>
+              <w:hyperlink r:id="rId33" w:history="1">
+                <w:r>
+                  <w:rPr>
+                    <w:rStyle w:val="Hyperlink"/>
+                    <w:rFonts w:asciiTheme="minorHAnsi" w:eastAsiaTheme="majorEastAsia" w:hAnsiTheme="minorHAnsi" w:cstheme="minorHAnsi"/>
+                    <w:sz w:val="22"/>
+                    <w:szCs w:val="22"/>
+                  </w:rPr>
+                  <w:t>https://doi.org/10.1145/2857546.2857642</w:t>
+                </w:r>
+              </w:hyperlink>
             </w:p>
             <w:p>
               <w:pPr>
@@ -12335,7 +13835,7 @@
                 </w:rPr>
                 <w:t xml:space="preserve">. </w:t>
               </w:r>
-              <w:hyperlink r:id="rId33" w:history="1">
+              <w:hyperlink r:id="rId34" w:history="1">
                 <w:r>
                   <w:rPr>
                     <w:rStyle w:val="Hyperlink"/>
@@ -12417,11 +13917,6 @@
                 <w:t xml:space="preserve">, 57–64. </w:t>
               </w:r>
               <w:r>
-                <w:rPr>
-                  <w:rFonts w:asciiTheme="minorHAnsi" w:hAnsiTheme="minorHAnsi" w:cstheme="minorHAnsi"/>
-                  <w:sz w:val="22"/>
-                  <w:szCs w:val="22"/>
-                </w:rPr>
                 <w:fldChar w:fldCharType="begin"/>
               </w:r>
               <w:r>
@@ -12433,18 +13928,6 @@
                 <w:instrText>HYPERLINK "https://doi.org/10.1016/j.ijcce.2021.02.002"</w:instrText>
               </w:r>
               <w:r>
-                <w:rPr>
-                  <w:rFonts w:asciiTheme="minorHAnsi" w:hAnsiTheme="minorHAnsi" w:cstheme="minorHAnsi"/>
-                  <w:sz w:val="22"/>
-                  <w:szCs w:val="22"/>
-                </w:rPr>
-              </w:r>
-              <w:r>
-                <w:rPr>
-                  <w:rFonts w:asciiTheme="minorHAnsi" w:hAnsiTheme="minorHAnsi" w:cstheme="minorHAnsi"/>
-                  <w:sz w:val="22"/>
-                  <w:szCs w:val="22"/>
-                </w:rPr>
                 <w:fldChar w:fldCharType="separate"/>
               </w:r>
               <w:r>
@@ -12528,7 +14011,7 @@
                   <w:sz w:val="22"/>
                   <w:szCs w:val="22"/>
                 </w:rPr>
-                <w:instrText>HYPERLINK "</w:instrText>
+                <w:instrText>HYPERLINK "https://github.com/opencv/opencv/blob/4.x/data/haarcascades"</w:instrText>
               </w:r>
               <w:r>
                 <w:rPr>
@@ -12537,16 +14020,6 @@
                   <w:sz w:val="22"/>
                   <w:szCs w:val="22"/>
                 </w:rPr>
-                <w:instrText>https://github.com/opencv/opencv/blob/4.x/data/haarcascades</w:instrText>
-              </w:r>
-              <w:r>
-                <w:rPr>
-                  <w:rStyle w:val="url"/>
-                  <w:rFonts w:asciiTheme="minorHAnsi" w:eastAsiaTheme="majorEastAsia" w:hAnsiTheme="minorHAnsi" w:cstheme="minorHAnsi"/>
-                  <w:sz w:val="22"/>
-                  <w:szCs w:val="22"/>
-                </w:rPr>
-                <w:instrText>"</w:instrText>
               </w:r>
               <w:r>
                 <w:rPr>
@@ -12698,7 +14171,7 @@
                 </w:rPr>
                 <w:t xml:space="preserve">. arXiv.org. </w:t>
               </w:r>
-              <w:hyperlink r:id="rId34" w:history="1">
+              <w:hyperlink r:id="rId35" w:history="1">
                 <w:r>
                   <w:rPr>
                     <w:rStyle w:val="Hyperlink"/>
@@ -12853,11 +14326,6 @@
                 <w:t xml:space="preserve">In Stanford University. </w:t>
               </w:r>
               <w:r>
-                <w:rPr>
-                  <w:rFonts w:asciiTheme="minorHAnsi" w:hAnsiTheme="minorHAnsi" w:cstheme="minorHAnsi"/>
-                  <w:sz w:val="22"/>
-                  <w:szCs w:val="22"/>
-                </w:rPr>
                 <w:fldChar w:fldCharType="begin"/>
               </w:r>
               <w:r>
@@ -12869,18 +14337,6 @@
                 <w:instrText>HYPERLINK "http://vision.stanford.edu/teaching/cs231n/reports/2017/pdfs/224.pdf"</w:instrText>
               </w:r>
               <w:r>
-                <w:rPr>
-                  <w:rFonts w:asciiTheme="minorHAnsi" w:hAnsiTheme="minorHAnsi" w:cstheme="minorHAnsi"/>
-                  <w:sz w:val="22"/>
-                  <w:szCs w:val="22"/>
-                </w:rPr>
-              </w:r>
-              <w:r>
-                <w:rPr>
-                  <w:rFonts w:asciiTheme="minorHAnsi" w:hAnsiTheme="minorHAnsi" w:cstheme="minorHAnsi"/>
-                  <w:sz w:val="22"/>
-                  <w:szCs w:val="22"/>
-                </w:rPr>
                 <w:fldChar w:fldCharType="separate"/>
               </w:r>
               <w:r>
@@ -12964,7 +14420,7 @@
                   <w:sz w:val="22"/>
                   <w:szCs w:val="22"/>
                 </w:rPr>
-                <w:instrText>HYPERLINK "</w:instrText>
+                <w:instrText>HYPERLINK "https://arxiv.org/abs/1409.1556"</w:instrText>
               </w:r>
               <w:r>
                 <w:rPr>
@@ -12973,16 +14429,6 @@
                   <w:sz w:val="22"/>
                   <w:szCs w:val="22"/>
                 </w:rPr>
-                <w:instrText>https://arxiv.org/abs/1409.1556</w:instrText>
-              </w:r>
-              <w:r>
-                <w:rPr>
-                  <w:rStyle w:val="url"/>
-                  <w:rFonts w:asciiTheme="minorHAnsi" w:eastAsiaTheme="majorEastAsia" w:hAnsiTheme="minorHAnsi" w:cstheme="minorHAnsi"/>
-                  <w:sz w:val="22"/>
-                  <w:szCs w:val="22"/>
-                </w:rPr>
-                <w:instrText>"</w:instrText>
               </w:r>
               <w:r>
                 <w:rPr>
@@ -13207,7 +14653,7 @@
                 </w:rPr>
                 <w:t xml:space="preserve">, 1–2. </w:t>
               </w:r>
-              <w:hyperlink r:id="rId35" w:history="1">
+              <w:hyperlink r:id="rId36" w:history="1">
                 <w:r>
                   <w:rPr>
                     <w:rStyle w:val="Hyperlink"/>
@@ -13287,7 +14733,7 @@
                   <w:sz w:val="22"/>
                   <w:szCs w:val="22"/>
                 </w:rPr>
-                <w:instrText>HYPERLINK "</w:instrText>
+                <w:instrText>HYPERLINK "https://docs.wandb.ai/guides"</w:instrText>
               </w:r>
               <w:r>
                 <w:rPr>
@@ -13296,16 +14742,6 @@
                   <w:sz w:val="22"/>
                   <w:szCs w:val="22"/>
                 </w:rPr>
-                <w:instrText>https://docs.wandb.ai/guides</w:instrText>
-              </w:r>
-              <w:r>
-                <w:rPr>
-                  <w:rStyle w:val="url"/>
-                  <w:rFonts w:asciiTheme="minorHAnsi" w:eastAsiaTheme="majorEastAsia" w:hAnsiTheme="minorHAnsi" w:cstheme="minorHAnsi"/>
-                  <w:sz w:val="22"/>
-                  <w:szCs w:val="22"/>
-                </w:rPr>
-                <w:instrText>"</w:instrText>
               </w:r>
               <w:r>
                 <w:rPr>
@@ -13418,11 +14854,6 @@
                 <w:t xml:space="preserve">Retrieved April 12, 2024, from </w:t>
               </w:r>
               <w:r>
-                <w:rPr>
-                  <w:rFonts w:asciiTheme="minorHAnsi" w:hAnsiTheme="minorHAnsi" w:cstheme="minorHAnsi"/>
-                  <w:sz w:val="22"/>
-                  <w:szCs w:val="22"/>
-                </w:rPr>
                 <w:fldChar w:fldCharType="begin"/>
               </w:r>
               <w:r>
@@ -13434,18 +14865,6 @@
                 <w:instrText>HYPERLINK "https://mmlab.ie.cuhk.edu.hk/projects/socialrelation/index.html"</w:instrText>
               </w:r>
               <w:r>
-                <w:rPr>
-                  <w:rFonts w:asciiTheme="minorHAnsi" w:hAnsiTheme="minorHAnsi" w:cstheme="minorHAnsi"/>
-                  <w:sz w:val="22"/>
-                  <w:szCs w:val="22"/>
-                </w:rPr>
-              </w:r>
-              <w:r>
-                <w:rPr>
-                  <w:rFonts w:asciiTheme="minorHAnsi" w:hAnsiTheme="minorHAnsi" w:cstheme="minorHAnsi"/>
-                  <w:sz w:val="22"/>
-                  <w:szCs w:val="22"/>
-                </w:rPr>
                 <w:fldChar w:fldCharType="separate"/>
               </w:r>
               <w:r>
@@ -13553,7 +14972,7 @@
                 </w:rPr>
                 <w:t xml:space="preserve">. arXiv.org. </w:t>
               </w:r>
-              <w:hyperlink r:id="rId36" w:history="1">
+              <w:hyperlink r:id="rId37" w:history="1">
                 <w:r>
                   <w:rPr>
                     <w:rStyle w:val="Hyperlink"/>
@@ -13604,7 +15023,7 @@
       <w:pPr>
         <w:pStyle w:val="Heading1"/>
       </w:pPr>
-      <w:bookmarkStart w:id="61" w:name="_Toc170060413"/>
+      <w:bookmarkStart w:id="61" w:name="_Toc170638311"/>
       <w:r>
         <w:lastRenderedPageBreak/>
         <w:t>Appendix</w:t>
@@ -13615,7 +15034,7 @@
       <w:pPr>
         <w:pStyle w:val="Heading2"/>
       </w:pPr>
-      <w:bookmarkStart w:id="62" w:name="_Toc170060414"/>
+      <w:bookmarkStart w:id="62" w:name="_Toc170638312"/>
       <w:r>
         <w:t>Github Repository and Kanban Board</w:t>
       </w:r>
@@ -13660,7 +15079,7 @@
         </w:rPr>
         <w:t xml:space="preserve"> </w:t>
       </w:r>
-      <w:hyperlink r:id="rId37" w:history="1">
+      <w:hyperlink r:id="rId38" w:history="1">
         <w:r>
           <w:rPr>
             <w:rStyle w:val="Hyperlink"/>
@@ -13706,7 +15125,7 @@
         </w:rPr>
         <w:t xml:space="preserve"> </w:t>
       </w:r>
-      <w:hyperlink r:id="rId38" w:history="1">
+      <w:hyperlink r:id="rId39" w:history="1">
         <w:r>
           <w:rPr>
             <w:rStyle w:val="Hyperlink"/>
@@ -13725,9 +15144,11 @@
       </w:r>
     </w:p>
     <w:sectPr>
-      <w:footerReference w:type="default" r:id="rId39"/>
+      <w:headerReference w:type="default" r:id="rId40"/>
+      <w:footerReference w:type="default" r:id="rId41"/>
       <w:pgSz w:w="11906" w:h="16838"/>
       <w:pgMar w:top="1417" w:right="1417" w:bottom="1134" w:left="1417" w:header="708" w:footer="708" w:gutter="0"/>
+      <w:pgNumType w:start="0"/>
       <w:cols w:space="708"/>
       <w:titlePg/>
       <w:docGrid w:linePitch="360"/>
@@ -13837,6 +15258,51 @@
     </w:p>
   </w:footnote>
 </w:footnotes>
+</file>
+
+<file path=word/header1.xml><?xml version="1.0" encoding="utf-8"?>
+<w:hdr xmlns:wpc="http://schemas.microsoft.com/office/word/2010/wordprocessingCanvas" xmlns:cx="http://schemas.microsoft.com/office/drawing/2014/chartex" xmlns:cx1="http://schemas.microsoft.com/office/drawing/2015/9/8/chartex" xmlns:cx2="http://schemas.microsoft.com/office/drawing/2015/10/21/chartex" xmlns:cx3="http://schemas.microsoft.com/office/drawing/2016/5/9/chartex" xmlns:cx4="http://schemas.microsoft.com/office/drawing/2016/5/10/chartex" xmlns:cx5="http://schemas.microsoft.com/office/drawing/2016/5/11/chartex" xmlns:cx6="http://schemas.microsoft.com/office/drawing/2016/5/12/chartex" xmlns:cx7="http://schemas.microsoft.com/office/drawing/2016/5/13/chartex" xmlns:cx8="http://schemas.microsoft.com/office/drawing/2016/5/14/chartex" xmlns:mc="http://schemas.openxmlformats.org/markup-compatibility/2006" xmlns:aink="http://schemas.microsoft.com/office/drawing/2016/ink" xmlns:am3d="http://schemas.microsoft.com/office/drawing/2017/model3d" xmlns:o="urn:schemas-microsoft-com:office:office" xmlns:oel="http://schemas.microsoft.com/office/2019/extlst" xmlns:r="http://schemas.openxmlformats.org/officeDocument/2006/relationships" xmlns:m="http://schemas.openxmlformats.org/officeDocument/2006/math" xmlns:v="urn:schemas-microsoft-com:vml" xmlns:wp14="http://schemas.microsoft.com/office/word/2010/wordprocessingDrawing" xmlns:wp="http://schemas.openxmlformats.org/drawingml/2006/wordprocessingDrawing" xmlns:w10="urn:schemas-microsoft-com:office:word" xmlns:w="http://schemas.openxmlformats.org/wordprocessingml/2006/main" xmlns:w14="http://schemas.microsoft.com/office/word/2010/wordml" xmlns:w15="http://schemas.microsoft.com/office/word/2012/wordml" xmlns:w16cex="http://schemas.microsoft.com/office/word/2018/wordml/cex" xmlns:w16cid="http://schemas.microsoft.com/office/word/2016/wordml/cid" xmlns:w16="http://schemas.microsoft.com/office/word/2018/wordml" xmlns:w16du="http://schemas.microsoft.com/office/word/2023/wordml/word16du" xmlns:w16sdtdh="http://schemas.microsoft.com/office/word/2020/wordml/sdtdatahash" xmlns:w16se="http://schemas.microsoft.com/office/word/2015/wordml/symex" xmlns:wpg="http://schemas.microsoft.com/office/word/2010/wordprocessingGroup" xmlns:wpi="http://schemas.microsoft.com/office/word/2010/wordprocessingInk" xmlns:wne="http://schemas.microsoft.com/office/word/2006/wordml" xmlns:wps="http://schemas.microsoft.com/office/word/2010/wordprocessingShape" mc:Ignorable="w14 w15 w16se w16cid w16 w16cex w16sdtdh w16du wp14">
+  <w:p>
+    <w:pPr>
+      <w:pStyle w:val="Header"/>
+      <w:rPr>
+        <w:lang w:val="en-CH"/>
+      </w:rPr>
+    </w:pPr>
+    <w:r>
+      <w:rPr>
+        <w:lang w:val="en-CH"/>
+      </w:rPr>
+      <w:t>HSLU DSPRO2</w:t>
+    </w:r>
+    <w:r>
+      <w:rPr>
+        <w:lang w:val="en-CH"/>
+      </w:rPr>
+      <w:t>-</w:t>
+    </w:r>
+    <w:r>
+      <w:rPr>
+        <w:lang w:val="en-CH"/>
+      </w:rPr>
+      <w:t>FS24</w:t>
+    </w:r>
+    <w:r>
+      <w:rPr>
+        <w:lang w:val="en-CH"/>
+      </w:rPr>
+      <w:tab/>
+      <w:t>Facial Expression Recognition</w:t>
+    </w:r>
+    <w:r>
+      <w:rPr>
+        <w:lang w:val="en-CH"/>
+      </w:rPr>
+      <w:tab/>
+      <w:t>Group 9</w:t>
+    </w:r>
+  </w:p>
+</w:hdr>
 </file>
 
 <file path=word/numbering.xml><?xml version="1.0" encoding="utf-8"?>
@@ -15949,6 +17415,7 @@
   <w:style w:type="character" w:default="1" w:styleId="DefaultParagraphFont">
     <w:name w:val="Default Paragraph Font"/>
     <w:uiPriority w:val="1"/>
+    <w:semiHidden/>
     <w:unhideWhenUsed/>
   </w:style>
   <w:style w:type="table" w:default="1" w:styleId="TableNormal">
@@ -16536,6 +18003,7 @@
   </w:style>
   <w:style w:type="character" w:customStyle="1" w:styleId="NoSpacingChar">
     <w:name w:val="No Spacing Char"/>
+    <w:aliases w:val="No Indent Char"/>
     <w:basedOn w:val="DefaultParagraphFont"/>
     <w:link w:val="NoSpacing"/>
     <w:uiPriority w:val="1"/>
@@ -16547,6 +18015,18 @@
       <w:szCs w:val="24"/>
       <w:lang w:val="fr-FR" w:eastAsia="ja-JP"/>
       <w14:ligatures w14:val="none"/>
+    </w:rPr>
+  </w:style>
+  <w:style w:type="character" w:styleId="FollowedHyperlink">
+    <w:name w:val="FollowedHyperlink"/>
+    <w:basedOn w:val="DefaultParagraphFont"/>
+    <w:uiPriority w:val="99"/>
+    <w:semiHidden/>
+    <w:unhideWhenUsed/>
+    <w:rsid w:val="009B075F"/>
+    <w:rPr>
+      <w:color w:val="954F72" w:themeColor="followedHyperlink"/>
+      <w:u w:val="single"/>
     </w:rPr>
   </w:style>
 </w:styles>

</xml_diff>